<commit_message>
РИП but not RIP
</commit_message>
<xml_diff>
--- a/6 семестр/РИП/ЛР 2/РИП ЛР 2.docx
+++ b/6 семестр/РИП/ЛР 2/РИП ЛР 2.docx
@@ -700,10 +700,10 @@
     </w:p>
     <w:p>
       <w:r>
-        <w:t xml:space="preserve">Третья форма </w:t>
-      </w:r>
-      <w:r>
-        <w:t>должна обеспечивать выполнение следующих операций:</w:t>
+        <w:t>Вторая</w:t>
+      </w:r>
+      <w:r>
+        <w:t xml:space="preserve"> форма должна обеспечивать выполнение следующих операций:</w:t>
       </w:r>
     </w:p>
     <w:p>
@@ -715,13 +715,7 @@
         </w:numPr>
       </w:pPr>
       <w:r>
-        <w:t xml:space="preserve">Найти книги по </w:t>
-      </w:r>
-      <w:r>
-        <w:t>заданному</w:t>
-      </w:r>
-      <w:r>
-        <w:t xml:space="preserve"> атрибуту;</w:t>
+        <w:t>Редактировать логин;</w:t>
       </w:r>
     </w:p>
     <w:p>
@@ -733,7 +727,7 @@
         </w:numPr>
       </w:pPr>
       <w:r>
-        <w:t>Отсортировать книги по заданному параметру;</w:t>
+        <w:t>Редактировать почту;</w:t>
       </w:r>
     </w:p>
     <w:p>
@@ -745,13 +739,7 @@
         </w:numPr>
       </w:pPr>
       <w:r>
-        <w:t>Отфильтровать книги</w:t>
-      </w:r>
-      <w:r>
-        <w:t xml:space="preserve"> по заданным параметрам</w:t>
-      </w:r>
-      <w:r>
-        <w:t>;</w:t>
+        <w:t>Редактировать номер телефона;</w:t>
       </w:r>
     </w:p>
     <w:p>
@@ -763,16 +751,423 @@
         </w:numPr>
       </w:pPr>
       <w:r>
-        <w:t>Отправить заявку на выдачу доступной книги;</w:t>
-      </w:r>
-    </w:p>
-    <w:p>
-      <w:r>
-        <w:t>Все эти операции пользователь может выполнить с помощью команд, собранных в разделах главного меню.</w:t>
-      </w:r>
-    </w:p>
-    <w:p/>
-    <w:p/>
+        <w:t>Сохранить личную информацию;</w:t>
+      </w:r>
+    </w:p>
+    <w:p>
+      <w:pPr>
+        <w:pStyle w:val="aa"/>
+        <w:numPr>
+          <w:ilvl w:val="0"/>
+          <w:numId w:val="35"/>
+        </w:numPr>
+      </w:pPr>
+      <w:r>
+        <w:t>Ввести пароль;</w:t>
+      </w:r>
+    </w:p>
+    <w:p>
+      <w:pPr>
+        <w:pStyle w:val="aa"/>
+        <w:numPr>
+          <w:ilvl w:val="0"/>
+          <w:numId w:val="35"/>
+        </w:numPr>
+      </w:pPr>
+      <w:r>
+        <w:t>Ввести новый пароль;</w:t>
+      </w:r>
+    </w:p>
+    <w:p>
+      <w:pPr>
+        <w:pStyle w:val="aa"/>
+        <w:numPr>
+          <w:ilvl w:val="0"/>
+          <w:numId w:val="35"/>
+        </w:numPr>
+      </w:pPr>
+      <w:r>
+        <w:t>Обновить</w:t>
+      </w:r>
+      <w:r>
+        <w:t xml:space="preserve"> пароль;</w:t>
+      </w:r>
+    </w:p>
+    <w:p>
+      <w:r>
+        <w:t xml:space="preserve">Все эти операции пользователь может выполнить с помощью </w:t>
+      </w:r>
+      <w:r>
+        <w:t>объектов, представленных в форме</w:t>
+      </w:r>
+      <w:r>
+        <w:t>.</w:t>
+      </w:r>
+    </w:p>
+    <w:p>
+      <w:r>
+        <w:t xml:space="preserve">Был выполнен расчёт времени по правилам </w:t>
+      </w:r>
+      <w:r>
+        <w:rPr>
+          <w:lang w:val="en-US"/>
+        </w:rPr>
+        <w:t>GOMS</w:t>
+      </w:r>
+      <w:r>
+        <w:t xml:space="preserve"> </w:t>
+      </w:r>
+      <w:r>
+        <w:t xml:space="preserve">для операции сохранения личной информации. </w:t>
+      </w:r>
+    </w:p>
+    <w:p>
+      <w:r>
+        <w:t xml:space="preserve">При использовании </w:t>
+      </w:r>
+      <w:r>
+        <w:t>командной кнопки, расположенной на форме,</w:t>
+      </w:r>
+      <w:r>
+        <w:t xml:space="preserve"> она раскладывается на следующие действия:</w:t>
+      </w:r>
+    </w:p>
+    <w:p>
+      <w:pPr>
+        <w:pStyle w:val="aa"/>
+        <w:numPr>
+          <w:ilvl w:val="0"/>
+          <w:numId w:val="38"/>
+        </w:numPr>
+        <w:tabs>
+          <w:tab w:val="left" w:pos="1134"/>
+        </w:tabs>
+        <w:ind w:left="0" w:firstLine="709"/>
+      </w:pPr>
+      <w:r>
+        <w:t>п</w:t>
+      </w:r>
+      <w:r>
+        <w:t>еремещение руки к мыши, В</w:t>
+      </w:r>
+      <w:r>
+        <w:t>;</w:t>
+      </w:r>
+    </w:p>
+    <w:p>
+      <w:pPr>
+        <w:pStyle w:val="aa"/>
+        <w:numPr>
+          <w:ilvl w:val="0"/>
+          <w:numId w:val="38"/>
+        </w:numPr>
+        <w:tabs>
+          <w:tab w:val="left" w:pos="1134"/>
+        </w:tabs>
+        <w:ind w:left="0" w:firstLine="709"/>
+      </w:pPr>
+      <w:r>
+        <w:t>у</w:t>
+      </w:r>
+      <w:r>
+        <w:t>казание на кнопку сохранения, П;</w:t>
+      </w:r>
+    </w:p>
+    <w:p>
+      <w:pPr>
+        <w:pStyle w:val="aa"/>
+        <w:numPr>
+          <w:ilvl w:val="0"/>
+          <w:numId w:val="38"/>
+        </w:numPr>
+        <w:tabs>
+          <w:tab w:val="left" w:pos="1134"/>
+        </w:tabs>
+        <w:ind w:left="0" w:firstLine="709"/>
+      </w:pPr>
+      <w:r>
+        <w:t>н</w:t>
+      </w:r>
+      <w:r>
+        <w:t>ажатие клавиши мыши, М;</w:t>
+      </w:r>
+    </w:p>
+    <w:p>
+      <w:r>
+        <w:t>В соответствии с правилом 0 расстановки ментальных операторов Д получим следующую последовательность операторов</w:t>
+      </w:r>
+      <w:r>
+        <w:t>:</w:t>
+      </w:r>
+    </w:p>
+    <w:p>
+      <w:r>
+        <w:t>В Д П Д М</w:t>
+      </w:r>
+    </w:p>
+    <w:p>
+      <w:r>
+        <w:t>В соответствии с правилом 1 следует удалить ожидаемые операторы Д</w:t>
+      </w:r>
+      <w:r>
+        <w:t>:</w:t>
+      </w:r>
+    </w:p>
+    <w:p>
+      <w:r>
+        <w:t>В Д П М</w:t>
+      </w:r>
+    </w:p>
+    <w:p>
+      <w:r>
+        <w:t>Остальные правила в этом примере не используются. Складывая соответствующие значения операторов, получим общее время</w:t>
+      </w:r>
+      <w:r>
+        <w:t>:</w:t>
+      </w:r>
+    </w:p>
+    <w:p>
+      <w:r>
+        <w:t>0.4 + 1.2 + 1.1 + 0.1 = 2.8 с.</w:t>
+      </w:r>
+    </w:p>
+    <w:p>
+      <w:r>
+        <w:lastRenderedPageBreak/>
+        <w:t>Это время невелико, однако можно рассмотреть альтернативный метод</w:t>
+      </w:r>
+      <w:r>
+        <w:t>. Например, использование «горяч</w:t>
+      </w:r>
+      <w:r>
+        <w:t>ей</w:t>
+      </w:r>
+      <w:r>
+        <w:t>» клавиш</w:t>
+      </w:r>
+      <w:r>
+        <w:t>и</w:t>
+      </w:r>
+      <w:r>
+        <w:t xml:space="preserve">. </w:t>
+      </w:r>
+      <w:r>
+        <w:t>Произведем оценку эт</w:t>
+      </w:r>
+      <w:r>
+        <w:t>ого</w:t>
+      </w:r>
+      <w:r>
+        <w:t xml:space="preserve"> вариант</w:t>
+      </w:r>
+      <w:r>
+        <w:t>а</w:t>
+      </w:r>
+      <w:r>
+        <w:t>.</w:t>
+      </w:r>
+    </w:p>
+    <w:p>
+      <w:r>
+        <w:t xml:space="preserve">При использовании «горячих» клавиш, например традиционного для </w:t>
+      </w:r>
+      <w:r>
+        <w:t>сохранения изменений</w:t>
+      </w:r>
+      <w:r>
+        <w:t xml:space="preserve"> сочетания клавиш Ctrl+</w:t>
+      </w:r>
+      <w:r>
+        <w:rPr>
+          <w:lang w:val="en-US"/>
+        </w:rPr>
+        <w:t>S</w:t>
+      </w:r>
+      <w:r>
+        <w:t xml:space="preserve">, операция состоит из следующих действий: </w:t>
+      </w:r>
+    </w:p>
+    <w:p>
+      <w:pPr>
+        <w:pStyle w:val="aa"/>
+        <w:numPr>
+          <w:ilvl w:val="1"/>
+          <w:numId w:val="42"/>
+        </w:numPr>
+        <w:tabs>
+          <w:tab w:val="left" w:pos="1134"/>
+        </w:tabs>
+        <w:ind w:left="0" w:firstLine="709"/>
+      </w:pPr>
+      <w:r>
+        <w:t xml:space="preserve">перемещение руки к клавиатуре, В; </w:t>
+      </w:r>
+    </w:p>
+    <w:p>
+      <w:pPr>
+        <w:pStyle w:val="aa"/>
+        <w:numPr>
+          <w:ilvl w:val="1"/>
+          <w:numId w:val="42"/>
+        </w:numPr>
+        <w:tabs>
+          <w:tab w:val="left" w:pos="1134"/>
+        </w:tabs>
+        <w:ind w:left="0" w:firstLine="709"/>
+      </w:pPr>
+      <w:r>
+        <w:t xml:space="preserve">нажатие клавиши Ctrl, К; </w:t>
+      </w:r>
+    </w:p>
+    <w:p>
+      <w:pPr>
+        <w:pStyle w:val="aa"/>
+        <w:numPr>
+          <w:ilvl w:val="1"/>
+          <w:numId w:val="42"/>
+        </w:numPr>
+        <w:tabs>
+          <w:tab w:val="left" w:pos="1134"/>
+        </w:tabs>
+        <w:ind w:left="0" w:firstLine="709"/>
+      </w:pPr>
+      <w:r>
+        <w:t xml:space="preserve">нажатие клавиши </w:t>
+      </w:r>
+      <w:r>
+        <w:rPr>
+          <w:lang w:val="en-US"/>
+        </w:rPr>
+        <w:t>S</w:t>
+      </w:r>
+      <w:r>
+        <w:t>, К</w:t>
+      </w:r>
+      <w:r>
+        <w:rPr>
+          <w:lang w:val="en-US"/>
+        </w:rPr>
+        <w:t>;</w:t>
+      </w:r>
+    </w:p>
+    <w:p>
+      <w:r>
+        <w:t>Согласно правилу 0 получае</w:t>
+      </w:r>
+      <w:r>
+        <w:t>тся</w:t>
+      </w:r>
+      <w:r>
+        <w:t xml:space="preserve"> последовательность операторов</w:t>
+      </w:r>
+      <w:r>
+        <w:t>:</w:t>
+      </w:r>
+    </w:p>
+    <w:p>
+      <w:r>
+        <w:t xml:space="preserve">В Д К Д К </w:t>
+      </w:r>
+    </w:p>
+    <w:p>
+      <w:r>
+        <w:t xml:space="preserve">Поскольку комбинация клавиш </w:t>
+      </w:r>
+      <w:r>
+        <w:rPr>
+          <w:lang w:val="en-US"/>
+        </w:rPr>
+        <w:t>Ctrl</w:t>
+      </w:r>
+      <w:r>
+        <w:t>+</w:t>
+      </w:r>
+      <w:r>
+        <w:rPr>
+          <w:lang w:val="en-US"/>
+        </w:rPr>
+        <w:t>S</w:t>
+      </w:r>
+      <w:r>
+        <w:t xml:space="preserve"> </w:t>
+      </w:r>
+      <w:r>
+        <w:t>является когнитивной единицей, в</w:t>
+      </w:r>
+      <w:r>
+        <w:t xml:space="preserve"> соответствии с </w:t>
+      </w:r>
+      <w:r>
+        <w:t>правило</w:t>
+      </w:r>
+      <w:r>
+        <w:t>м</w:t>
+      </w:r>
+      <w:r>
+        <w:t xml:space="preserve"> 2</w:t>
+      </w:r>
+      <w:r>
+        <w:t xml:space="preserve"> можно</w:t>
+      </w:r>
+      <w:r>
+        <w:t xml:space="preserve"> удал</w:t>
+      </w:r>
+      <w:r>
+        <w:t>ить лишние</w:t>
+      </w:r>
+      <w:r>
+        <w:t xml:space="preserve"> операторы</w:t>
+      </w:r>
+      <w:r>
+        <w:t>:</w:t>
+      </w:r>
+    </w:p>
+    <w:p>
+      <w:r>
+        <w:t xml:space="preserve">В Д К К </w:t>
+      </w:r>
+    </w:p>
+    <w:p>
+      <w:r>
+        <w:t>Общее время на выполнение операции составляет:</w:t>
+      </w:r>
+    </w:p>
+    <w:p>
+      <w:r>
+        <w:t xml:space="preserve">0.4 + 1.2 + 0.28 + 0.28 = </w:t>
+      </w:r>
+      <w:r>
+        <w:t>2.16 с.</w:t>
+      </w:r>
+    </w:p>
+    <w:p>
+      <w:r>
+        <w:t xml:space="preserve">Последний вариант </w:t>
+      </w:r>
+      <w:r>
+        <w:t xml:space="preserve">более </w:t>
+      </w:r>
+      <w:r>
+        <w:t xml:space="preserve">быстрый. </w:t>
+      </w:r>
+      <w:r>
+        <w:t xml:space="preserve">Однако разница между вариантами несущественна и первый вариант более интуитивно понятен, что является плюсом для пользователей с низкой мотивацией к обучению. </w:t>
+      </w:r>
+      <w:r>
+        <w:t>Поэтому в интерфейсе желательно предусмотреть оба варианта выполнения команды.</w:t>
+      </w:r>
+    </w:p>
+    <w:p>
+      <w:r>
+        <w:t>Примерный вид экранных форм приведён на рисунках 1-</w:t>
+      </w:r>
+      <w:r>
+        <w:t>4</w:t>
+      </w:r>
+      <w:r>
+        <w:t>.</w:t>
+      </w:r>
+    </w:p>
     <w:p>
       <w:pPr>
         <w:ind w:firstLine="0"/>
@@ -781,13 +1176,13 @@
       <w:r>
         <w:rPr>
           <w:noProof/>
-          <w:lang w:val="en-US"/>
         </w:rPr>
+        <w:lastRenderedPageBreak/>
         <w:drawing>
-          <wp:inline distT="0" distB="0" distL="0" distR="0" wp14:anchorId="28DBBCB0" wp14:editId="7F12B6A6">
-            <wp:extent cx="6299835" cy="3194050"/>
+          <wp:inline distT="0" distB="0" distL="0" distR="0" wp14:anchorId="1202C85D" wp14:editId="42069558">
+            <wp:extent cx="5497474" cy="3371850"/>
             <wp:effectExtent l="0" t="0" r="0" b="0"/>
-            <wp:docPr id="502633238" name="Рисунок 2"/>
+            <wp:docPr id="2048800332" name="Рисунок 1"/>
             <wp:cNvGraphicFramePr>
               <a:graphicFrameLocks xmlns:a="http://schemas.openxmlformats.org/drawingml/2006/main" noChangeAspect="1"/>
             </wp:cNvGraphicFramePr>
@@ -795,7 +1190,7 @@
               <a:graphicData uri="http://schemas.openxmlformats.org/drawingml/2006/picture">
                 <pic:pic xmlns:pic="http://schemas.openxmlformats.org/drawingml/2006/picture">
                   <pic:nvPicPr>
-                    <pic:cNvPr id="502633238" name="Рисунок 502633238"/>
+                    <pic:cNvPr id="2048800332" name="Рисунок 2048800332"/>
                     <pic:cNvPicPr/>
                   </pic:nvPicPr>
                   <pic:blipFill>
@@ -813,7 +1208,7 @@
                   <pic:spPr>
                     <a:xfrm>
                       <a:off x="0" y="0"/>
-                      <a:ext cx="6299835" cy="3194050"/>
+                      <a:ext cx="5532288" cy="3393203"/>
                     </a:xfrm>
                     <a:prstGeom prst="rect">
                       <a:avLst/>
@@ -832,17 +1227,67 @@
         <w:jc w:val="center"/>
       </w:pPr>
       <w:r>
-        <w:t>Рисунок 1 – Прототип экранной формы профиля пользователя</w:t>
+        <w:t>Рисунок 1 – Экранная форма Авторизация</w:t>
       </w:r>
     </w:p>
     <w:p>
       <w:pPr>
         <w:ind w:firstLine="0"/>
         <w:jc w:val="center"/>
+      </w:pPr>
+    </w:p>
+    <w:p>
+      <w:pPr>
+        <w:ind w:firstLine="0"/>
+        <w:jc w:val="center"/>
+      </w:pPr>
+      <w:r>
         <w:rPr>
+          <w:noProof/>
           <w:lang w:val="en-US"/>
         </w:rPr>
-      </w:pPr>
+        <w:drawing>
+          <wp:inline distT="0" distB="0" distL="0" distR="0" wp14:anchorId="28DBBCB0" wp14:editId="413C4D61">
+            <wp:extent cx="6024296" cy="3054350"/>
+            <wp:effectExtent l="0" t="0" r="0" b="0"/>
+            <wp:docPr id="502633238" name="Рисунок 2"/>
+            <wp:cNvGraphicFramePr>
+              <a:graphicFrameLocks xmlns:a="http://schemas.openxmlformats.org/drawingml/2006/main" noChangeAspect="1"/>
+            </wp:cNvGraphicFramePr>
+            <a:graphic xmlns:a="http://schemas.openxmlformats.org/drawingml/2006/main">
+              <a:graphicData uri="http://schemas.openxmlformats.org/drawingml/2006/picture">
+                <pic:pic xmlns:pic="http://schemas.openxmlformats.org/drawingml/2006/picture">
+                  <pic:nvPicPr>
+                    <pic:cNvPr id="502633238" name="Рисунок 502633238"/>
+                    <pic:cNvPicPr/>
+                  </pic:nvPicPr>
+                  <pic:blipFill>
+                    <a:blip r:embed="rId9">
+                      <a:extLst>
+                        <a:ext uri="{28A0092B-C50C-407E-A947-70E740481C1C}">
+                          <a14:useLocalDpi xmlns:a14="http://schemas.microsoft.com/office/drawing/2010/main" val="0"/>
+                        </a:ext>
+                      </a:extLst>
+                    </a:blip>
+                    <a:stretch>
+                      <a:fillRect/>
+                    </a:stretch>
+                  </pic:blipFill>
+                  <pic:spPr>
+                    <a:xfrm>
+                      <a:off x="0" y="0"/>
+                      <a:ext cx="6030069" cy="3057277"/>
+                    </a:xfrm>
+                    <a:prstGeom prst="rect">
+                      <a:avLst/>
+                    </a:prstGeom>
+                  </pic:spPr>
+                </pic:pic>
+              </a:graphicData>
+            </a:graphic>
+          </wp:inline>
+        </w:drawing>
+      </w:r>
     </w:p>
     <w:p>
       <w:pPr>
@@ -850,7 +1295,22 @@
         <w:jc w:val="center"/>
       </w:pPr>
       <w:r>
-        <w:t>Рисунок 2 – Прототип экранной формы публичной библиотеки</w:t>
+        <w:t xml:space="preserve">Рисунок </w:t>
+      </w:r>
+      <w:r>
+        <w:t>2</w:t>
+      </w:r>
+      <w:r>
+        <w:t xml:space="preserve"> </w:t>
+      </w:r>
+      <w:r>
+        <w:t>–</w:t>
+      </w:r>
+      <w:r>
+        <w:t xml:space="preserve"> </w:t>
+      </w:r>
+      <w:r>
+        <w:t>Экранная форма Профиль</w:t>
       </w:r>
     </w:p>
     <w:p>
@@ -864,8 +1324,84 @@
         </w:rPr>
         <w:lastRenderedPageBreak/>
         <w:drawing>
-          <wp:inline distT="0" distB="0" distL="0" distR="0" wp14:anchorId="12F26295" wp14:editId="188BFF74">
-            <wp:extent cx="5289550" cy="3244321"/>
+          <wp:inline distT="0" distB="0" distL="0" distR="0" wp14:anchorId="6F3B011F" wp14:editId="1977B10D">
+            <wp:extent cx="5658745" cy="4747846"/>
+            <wp:effectExtent l="0" t="0" r="0" b="0"/>
+            <wp:docPr id="1451718143" name="Рисунок 1"/>
+            <wp:cNvGraphicFramePr>
+              <a:graphicFrameLocks xmlns:a="http://schemas.openxmlformats.org/drawingml/2006/main" noChangeAspect="1"/>
+            </wp:cNvGraphicFramePr>
+            <a:graphic xmlns:a="http://schemas.openxmlformats.org/drawingml/2006/main">
+              <a:graphicData uri="http://schemas.openxmlformats.org/drawingml/2006/picture">
+                <pic:pic xmlns:pic="http://schemas.openxmlformats.org/drawingml/2006/picture">
+                  <pic:nvPicPr>
+                    <pic:cNvPr id="1451718143" name="Рисунок 1451718143"/>
+                    <pic:cNvPicPr/>
+                  </pic:nvPicPr>
+                  <pic:blipFill>
+                    <a:blip r:embed="rId10">
+                      <a:extLst>
+                        <a:ext uri="{28A0092B-C50C-407E-A947-70E740481C1C}">
+                          <a14:useLocalDpi xmlns:a14="http://schemas.microsoft.com/office/drawing/2010/main" val="0"/>
+                        </a:ext>
+                      </a:extLst>
+                    </a:blip>
+                    <a:stretch>
+                      <a:fillRect/>
+                    </a:stretch>
+                  </pic:blipFill>
+                  <pic:spPr>
+                    <a:xfrm>
+                      <a:off x="0" y="0"/>
+                      <a:ext cx="5672150" cy="4759093"/>
+                    </a:xfrm>
+                    <a:prstGeom prst="rect">
+                      <a:avLst/>
+                    </a:prstGeom>
+                  </pic:spPr>
+                </pic:pic>
+              </a:graphicData>
+            </a:graphic>
+          </wp:inline>
+        </w:drawing>
+      </w:r>
+    </w:p>
+    <w:p>
+      <w:pPr>
+        <w:ind w:firstLine="0"/>
+        <w:jc w:val="center"/>
+      </w:pPr>
+      <w:r>
+        <w:t xml:space="preserve">Рисунок </w:t>
+      </w:r>
+      <w:r>
+        <w:t>3</w:t>
+      </w:r>
+      <w:r>
+        <w:t xml:space="preserve"> – </w:t>
+      </w:r>
+      <w:r>
+        <w:t>Экранная форма Библиотека</w:t>
+      </w:r>
+    </w:p>
+    <w:p>
+      <w:pPr>
+        <w:ind w:firstLine="0"/>
+        <w:jc w:val="center"/>
+      </w:pPr>
+    </w:p>
+    <w:p>
+      <w:pPr>
+        <w:ind w:firstLine="0"/>
+        <w:jc w:val="center"/>
+      </w:pPr>
+      <w:r>
+        <w:rPr>
+          <w:noProof/>
+        </w:rPr>
+        <w:drawing>
+          <wp:inline distT="0" distB="0" distL="0" distR="0" wp14:anchorId="12F26295" wp14:editId="36B9C41B">
+            <wp:extent cx="5172067" cy="3172264"/>
             <wp:effectExtent l="0" t="0" r="0" b="0"/>
             <wp:docPr id="2134679190" name="Рисунок 1"/>
             <wp:cNvGraphicFramePr>
@@ -879,7 +1415,7 @@
                     <pic:cNvPicPr/>
                   </pic:nvPicPr>
                   <pic:blipFill>
-                    <a:blip r:embed="rId9" cstate="print">
+                    <a:blip r:embed="rId11" cstate="print">
                       <a:extLst>
                         <a:ext uri="{28A0092B-C50C-407E-A947-70E740481C1C}">
                           <a14:useLocalDpi xmlns:a14="http://schemas.microsoft.com/office/drawing/2010/main" val="0"/>
@@ -893,7 +1429,7 @@
                   <pic:spPr>
                     <a:xfrm>
                       <a:off x="0" y="0"/>
-                      <a:ext cx="5294567" cy="3247398"/>
+                      <a:ext cx="5191546" cy="3184212"/>
                     </a:xfrm>
                     <a:prstGeom prst="rect">
                       <a:avLst/>
@@ -912,9 +1448,1093 @@
         <w:jc w:val="center"/>
       </w:pPr>
       <w:r>
-        <w:t>Рисунок 3 – Прототип экранной формы формуляра</w:t>
-      </w:r>
-    </w:p>
+        <w:t xml:space="preserve">Рисунок </w:t>
+      </w:r>
+      <w:r>
+        <w:t>4</w:t>
+      </w:r>
+      <w:r>
+        <w:t xml:space="preserve"> – </w:t>
+      </w:r>
+      <w:r>
+        <w:t>Экранная форма Формуляр</w:t>
+      </w:r>
+    </w:p>
+    <w:p/>
+    <w:p>
+      <w:r>
+        <w:lastRenderedPageBreak/>
+        <w:t xml:space="preserve">Была </w:t>
+      </w:r>
+      <w:r>
+        <w:t>оценена</w:t>
+      </w:r>
+      <w:r>
+        <w:t xml:space="preserve"> производительност</w:t>
+      </w:r>
+      <w:r>
+        <w:t>ь</w:t>
+      </w:r>
+      <w:r>
+        <w:t xml:space="preserve"> элементов интерфейса </w:t>
+      </w:r>
+      <w:r>
+        <w:t xml:space="preserve">третьей </w:t>
+      </w:r>
+      <w:r>
+        <w:t>формы</w:t>
+      </w:r>
+      <w:r>
+        <w:t xml:space="preserve"> (рисунок </w:t>
+      </w:r>
+      <w:r>
+        <w:t>3</w:t>
+      </w:r>
+      <w:r>
+        <w:t>)</w:t>
+      </w:r>
+      <w:r>
+        <w:t xml:space="preserve">. </w:t>
+      </w:r>
+      <w:r>
+        <w:t xml:space="preserve">В качестве примера была взята операция фильтрации списка книг. </w:t>
+      </w:r>
+      <w:r>
+        <w:t>Имеется две категории фильтров: по типу литературы и по доступности. К первой категории относятся:</w:t>
+      </w:r>
+    </w:p>
+    <w:p>
+      <w:pPr>
+        <w:pStyle w:val="aa"/>
+        <w:numPr>
+          <w:ilvl w:val="1"/>
+          <w:numId w:val="42"/>
+        </w:numPr>
+        <w:tabs>
+          <w:tab w:val="left" w:pos="1134"/>
+        </w:tabs>
+        <w:ind w:left="0" w:firstLine="709"/>
+      </w:pPr>
+      <w:r>
+        <w:t>художественная литература;</w:t>
+      </w:r>
+    </w:p>
+    <w:p>
+      <w:pPr>
+        <w:pStyle w:val="aa"/>
+        <w:numPr>
+          <w:ilvl w:val="1"/>
+          <w:numId w:val="42"/>
+        </w:numPr>
+        <w:tabs>
+          <w:tab w:val="left" w:pos="1134"/>
+        </w:tabs>
+        <w:ind w:left="0" w:firstLine="709"/>
+      </w:pPr>
+      <w:r>
+        <w:t>техническая литература;</w:t>
+      </w:r>
+    </w:p>
+    <w:p>
+      <w:pPr>
+        <w:pStyle w:val="aa"/>
+        <w:tabs>
+          <w:tab w:val="left" w:pos="1134"/>
+        </w:tabs>
+        <w:ind w:left="709" w:firstLine="0"/>
+      </w:pPr>
+      <w:r>
+        <w:t>Во второй категории следующие фильтры:</w:t>
+      </w:r>
+    </w:p>
+    <w:p>
+      <w:pPr>
+        <w:pStyle w:val="aa"/>
+        <w:numPr>
+          <w:ilvl w:val="1"/>
+          <w:numId w:val="42"/>
+        </w:numPr>
+        <w:tabs>
+          <w:tab w:val="left" w:pos="1134"/>
+        </w:tabs>
+        <w:ind w:left="0" w:firstLine="709"/>
+      </w:pPr>
+      <w:r>
+        <w:t>книги в наличии;</w:t>
+      </w:r>
+    </w:p>
+    <w:p>
+      <w:pPr>
+        <w:pStyle w:val="aa"/>
+        <w:numPr>
+          <w:ilvl w:val="1"/>
+          <w:numId w:val="42"/>
+        </w:numPr>
+        <w:tabs>
+          <w:tab w:val="left" w:pos="1134"/>
+        </w:tabs>
+        <w:ind w:left="0" w:firstLine="709"/>
+      </w:pPr>
+      <w:r>
+        <w:t>книги «на руках» (выданы пользователю);</w:t>
+      </w:r>
+    </w:p>
+    <w:p>
+      <w:pPr>
+        <w:pStyle w:val="aa"/>
+        <w:numPr>
+          <w:ilvl w:val="1"/>
+          <w:numId w:val="42"/>
+        </w:numPr>
+        <w:tabs>
+          <w:tab w:val="left" w:pos="1134"/>
+        </w:tabs>
+        <w:ind w:left="0" w:firstLine="709"/>
+      </w:pPr>
+      <w:r>
+        <w:t>недоступные книги;</w:t>
+      </w:r>
+    </w:p>
+    <w:p>
+      <w:r>
+        <w:t xml:space="preserve">Выбор категории не равновероятен: вероятность выбора фильтра по типу литературы оценим в </w:t>
+      </w:r>
+      <w:r>
+        <w:t>3</w:t>
+      </w:r>
+      <w:r>
+        <w:t xml:space="preserve">0%, фильтра по доступности книги в </w:t>
+      </w:r>
+      <w:r>
+        <w:t>7</w:t>
+      </w:r>
+      <w:r>
+        <w:t>0%. Оценим вероятности выбора фильтров внутри каждой категории.</w:t>
+      </w:r>
+    </w:p>
+    <w:p>
+      <w:r>
+        <w:t>Для фильтров по типу литературы перекос вероятности в пользу технической литературы, поскольку библиотека относится к высшему образовательному учреждению:</w:t>
+      </w:r>
+    </w:p>
+    <w:p>
+      <w:pPr>
+        <w:pStyle w:val="aa"/>
+        <w:numPr>
+          <w:ilvl w:val="1"/>
+          <w:numId w:val="42"/>
+        </w:numPr>
+        <w:tabs>
+          <w:tab w:val="left" w:pos="1134"/>
+        </w:tabs>
+        <w:ind w:left="0" w:firstLine="709"/>
+      </w:pPr>
+      <w:r>
+        <w:t xml:space="preserve">художественная литература </w:t>
+      </w:r>
+      <w:r>
+        <w:t>4</w:t>
+      </w:r>
+      <w:r>
+        <w:t>0%;</w:t>
+      </w:r>
+    </w:p>
+    <w:p>
+      <w:pPr>
+        <w:pStyle w:val="aa"/>
+        <w:numPr>
+          <w:ilvl w:val="1"/>
+          <w:numId w:val="42"/>
+        </w:numPr>
+        <w:tabs>
+          <w:tab w:val="left" w:pos="1134"/>
+        </w:tabs>
+        <w:ind w:left="0" w:firstLine="709"/>
+      </w:pPr>
+      <w:r>
+        <w:t>техническая литература 60%;</w:t>
+      </w:r>
+    </w:p>
+    <w:p>
+      <w:r>
+        <w:t>Для второй категории можно предположить</w:t>
+      </w:r>
+      <w:r>
+        <w:t>, что пользователь будет чаще выбирать фильтр, которы</w:t>
+      </w:r>
+      <w:r>
+        <w:t>й</w:t>
+      </w:r>
+      <w:r>
+        <w:t xml:space="preserve"> позволя</w:t>
+      </w:r>
+      <w:r>
+        <w:t>е</w:t>
+      </w:r>
+      <w:r>
+        <w:t>т получить книги в наличии</w:t>
+      </w:r>
+      <w:r>
+        <w:t>:</w:t>
+      </w:r>
+    </w:p>
+    <w:p>
+      <w:pPr>
+        <w:pStyle w:val="aa"/>
+        <w:numPr>
+          <w:ilvl w:val="1"/>
+          <w:numId w:val="42"/>
+        </w:numPr>
+        <w:tabs>
+          <w:tab w:val="left" w:pos="1134"/>
+        </w:tabs>
+        <w:ind w:left="0" w:firstLine="709"/>
+      </w:pPr>
+      <w:r>
+        <w:t>книги в наличии 70%;</w:t>
+      </w:r>
+    </w:p>
+    <w:p>
+      <w:pPr>
+        <w:pStyle w:val="aa"/>
+        <w:numPr>
+          <w:ilvl w:val="1"/>
+          <w:numId w:val="42"/>
+        </w:numPr>
+        <w:tabs>
+          <w:tab w:val="left" w:pos="1134"/>
+        </w:tabs>
+        <w:ind w:left="0" w:firstLine="709"/>
+      </w:pPr>
+      <w:r>
+        <w:t>книги «на руках» (выданы пользователю) 20%;</w:t>
+      </w:r>
+    </w:p>
+    <w:p>
+      <w:pPr>
+        <w:pStyle w:val="aa"/>
+        <w:numPr>
+          <w:ilvl w:val="1"/>
+          <w:numId w:val="42"/>
+        </w:numPr>
+        <w:tabs>
+          <w:tab w:val="left" w:pos="1134"/>
+        </w:tabs>
+        <w:ind w:left="0" w:firstLine="709"/>
+      </w:pPr>
+      <w:r>
+        <w:t>недоступные книги 10%;</w:t>
+      </w:r>
+    </w:p>
+    <w:p>
+      <w:r>
+        <w:t>Итого вероятности различных вариантов составят:</w:t>
+      </w:r>
+    </w:p>
+    <w:p>
+      <w:pPr>
+        <w:pStyle w:val="aa"/>
+        <w:numPr>
+          <w:ilvl w:val="0"/>
+          <w:numId w:val="43"/>
+        </w:numPr>
+        <w:tabs>
+          <w:tab w:val="left" w:pos="1134"/>
+        </w:tabs>
+        <w:ind w:left="0" w:firstLine="709"/>
+      </w:pPr>
+      <w:r>
+        <w:t>художественная литература: 0.3 * 0.4 = 0.12;</w:t>
+      </w:r>
+    </w:p>
+    <w:p>
+      <w:pPr>
+        <w:pStyle w:val="aa"/>
+        <w:numPr>
+          <w:ilvl w:val="0"/>
+          <w:numId w:val="43"/>
+        </w:numPr>
+        <w:tabs>
+          <w:tab w:val="left" w:pos="1134"/>
+        </w:tabs>
+        <w:ind w:left="0" w:firstLine="709"/>
+      </w:pPr>
+      <w:r>
+        <w:t>техническая литература: 0.3 * 0.6 = 0.18;</w:t>
+      </w:r>
+    </w:p>
+    <w:p>
+      <w:pPr>
+        <w:pStyle w:val="aa"/>
+        <w:numPr>
+          <w:ilvl w:val="0"/>
+          <w:numId w:val="43"/>
+        </w:numPr>
+        <w:tabs>
+          <w:tab w:val="left" w:pos="1134"/>
+        </w:tabs>
+        <w:ind w:left="0" w:firstLine="709"/>
+      </w:pPr>
+      <w:r>
+        <w:t>книги в наличии: 0.7 * 0.7 = 0.49;</w:t>
+      </w:r>
+    </w:p>
+    <w:p>
+      <w:pPr>
+        <w:pStyle w:val="aa"/>
+        <w:numPr>
+          <w:ilvl w:val="0"/>
+          <w:numId w:val="43"/>
+        </w:numPr>
+        <w:tabs>
+          <w:tab w:val="left" w:pos="1134"/>
+        </w:tabs>
+        <w:ind w:left="0" w:firstLine="709"/>
+      </w:pPr>
+      <w:r>
+        <w:t>книги «на руках» (выданы пользователю) 0.7 * 0.2 = 0.14;</w:t>
+      </w:r>
+    </w:p>
+    <w:p>
+      <w:pPr>
+        <w:pStyle w:val="aa"/>
+        <w:numPr>
+          <w:ilvl w:val="0"/>
+          <w:numId w:val="43"/>
+        </w:numPr>
+        <w:tabs>
+          <w:tab w:val="left" w:pos="1134"/>
+        </w:tabs>
+        <w:ind w:left="0" w:firstLine="709"/>
+      </w:pPr>
+      <w:r>
+        <w:t>недоступные книги: 0.7 * 0.1 = 0.07;</w:t>
+      </w:r>
+    </w:p>
+    <w:p>
+      <w:r>
+        <w:t>Информационное содержание рассматриваемого фрагмента интерфейса</w:t>
+      </w:r>
+      <w:r>
+        <w:t>:</w:t>
+      </w:r>
+    </w:p>
+    <w:p>
+      <w:pPr>
+        <w:ind w:firstLine="0"/>
+        <w:rPr>
+          <w:i/>
+          <w:lang w:val="en-US"/>
+        </w:rPr>
+      </w:pPr>
+      <m:oMathPara>
+        <m:oMath>
+          <m:r>
+            <w:rPr>
+              <w:rFonts w:ascii="Cambria Math" w:hAnsi="Cambria Math"/>
+            </w:rPr>
+            <w:lastRenderedPageBreak/>
+            <m:t>0.12</m:t>
+          </m:r>
+          <m:r>
+            <w:rPr>
+              <w:rFonts w:ascii="Cambria Math" w:hAnsi="Cambria Math"/>
+              <w:lang w:val="en-US"/>
+            </w:rPr>
+            <m:t>*</m:t>
+          </m:r>
+          <m:func>
+            <m:funcPr>
+              <m:ctrlPr>
+                <w:rPr>
+                  <w:rFonts w:ascii="Cambria Math" w:hAnsi="Cambria Math"/>
+                  <w:i/>
+                  <w:lang w:val="en-US"/>
+                </w:rPr>
+              </m:ctrlPr>
+            </m:funcPr>
+            <m:fName>
+              <m:sSub>
+                <m:sSubPr>
+                  <m:ctrlPr>
+                    <w:rPr>
+                      <w:rFonts w:ascii="Cambria Math" w:hAnsi="Cambria Math"/>
+                      <w:i/>
+                      <w:lang w:val="en-US"/>
+                    </w:rPr>
+                  </m:ctrlPr>
+                </m:sSubPr>
+                <m:e>
+                  <m:r>
+                    <m:rPr>
+                      <m:sty m:val="p"/>
+                    </m:rPr>
+                    <w:rPr>
+                      <w:rFonts w:ascii="Cambria Math" w:hAnsi="Cambria Math"/>
+                      <w:lang w:val="en-US"/>
+                    </w:rPr>
+                    <m:t>log</m:t>
+                  </m:r>
+                </m:e>
+                <m:sub>
+                  <m:r>
+                    <w:rPr>
+                      <w:rFonts w:ascii="Cambria Math" w:hAnsi="Cambria Math"/>
+                      <w:lang w:val="en-US"/>
+                    </w:rPr>
+                    <m:t>2</m:t>
+                  </m:r>
+                </m:sub>
+              </m:sSub>
+            </m:fName>
+            <m:e>
+              <m:d>
+                <m:dPr>
+                  <m:ctrlPr>
+                    <w:rPr>
+                      <w:rFonts w:ascii="Cambria Math" w:hAnsi="Cambria Math"/>
+                      <w:i/>
+                      <w:lang w:val="en-US"/>
+                    </w:rPr>
+                  </m:ctrlPr>
+                </m:dPr>
+                <m:e>
+                  <m:f>
+                    <m:fPr>
+                      <m:ctrlPr>
+                        <w:rPr>
+                          <w:rFonts w:ascii="Cambria Math" w:hAnsi="Cambria Math"/>
+                          <w:i/>
+                          <w:lang w:val="en-US"/>
+                        </w:rPr>
+                      </m:ctrlPr>
+                    </m:fPr>
+                    <m:num>
+                      <m:r>
+                        <w:rPr>
+                          <w:rFonts w:ascii="Cambria Math" w:hAnsi="Cambria Math"/>
+                          <w:lang w:val="en-US"/>
+                        </w:rPr>
+                        <m:t>1</m:t>
+                      </m:r>
+                    </m:num>
+                    <m:den>
+                      <m:r>
+                        <w:rPr>
+                          <w:rFonts w:ascii="Cambria Math" w:hAnsi="Cambria Math"/>
+                          <w:lang w:val="en-US"/>
+                        </w:rPr>
+                        <m:t>0.12</m:t>
+                      </m:r>
+                    </m:den>
+                  </m:f>
+                </m:e>
+              </m:d>
+              <m:r>
+                <w:rPr>
+                  <w:rFonts w:ascii="Cambria Math" w:hAnsi="Cambria Math"/>
+                  <w:lang w:val="en-US"/>
+                </w:rPr>
+                <m:t>+</m:t>
+              </m:r>
+            </m:e>
+          </m:func>
+          <m:r>
+            <w:rPr>
+              <w:rFonts w:ascii="Cambria Math" w:hAnsi="Cambria Math"/>
+            </w:rPr>
+            <m:t>0.18</m:t>
+          </m:r>
+          <m:r>
+            <w:rPr>
+              <w:rFonts w:ascii="Cambria Math" w:hAnsi="Cambria Math"/>
+              <w:lang w:val="en-US"/>
+            </w:rPr>
+            <m:t>*</m:t>
+          </m:r>
+          <m:func>
+            <m:funcPr>
+              <m:ctrlPr>
+                <w:rPr>
+                  <w:rFonts w:ascii="Cambria Math" w:hAnsi="Cambria Math"/>
+                  <w:i/>
+                  <w:lang w:val="en-US"/>
+                </w:rPr>
+              </m:ctrlPr>
+            </m:funcPr>
+            <m:fName>
+              <m:sSub>
+                <m:sSubPr>
+                  <m:ctrlPr>
+                    <w:rPr>
+                      <w:rFonts w:ascii="Cambria Math" w:hAnsi="Cambria Math"/>
+                      <w:i/>
+                      <w:lang w:val="en-US"/>
+                    </w:rPr>
+                  </m:ctrlPr>
+                </m:sSubPr>
+                <m:e>
+                  <m:r>
+                    <m:rPr>
+                      <m:sty m:val="p"/>
+                    </m:rPr>
+                    <w:rPr>
+                      <w:rFonts w:ascii="Cambria Math" w:hAnsi="Cambria Math"/>
+                      <w:lang w:val="en-US"/>
+                    </w:rPr>
+                    <m:t>log</m:t>
+                  </m:r>
+                </m:e>
+                <m:sub>
+                  <m:r>
+                    <w:rPr>
+                      <w:rFonts w:ascii="Cambria Math" w:hAnsi="Cambria Math"/>
+                      <w:lang w:val="en-US"/>
+                    </w:rPr>
+                    <m:t>2</m:t>
+                  </m:r>
+                </m:sub>
+              </m:sSub>
+            </m:fName>
+            <m:e>
+              <m:d>
+                <m:dPr>
+                  <m:ctrlPr>
+                    <w:rPr>
+                      <w:rFonts w:ascii="Cambria Math" w:hAnsi="Cambria Math"/>
+                      <w:i/>
+                      <w:lang w:val="en-US"/>
+                    </w:rPr>
+                  </m:ctrlPr>
+                </m:dPr>
+                <m:e>
+                  <m:f>
+                    <m:fPr>
+                      <m:ctrlPr>
+                        <w:rPr>
+                          <w:rFonts w:ascii="Cambria Math" w:hAnsi="Cambria Math"/>
+                          <w:i/>
+                          <w:lang w:val="en-US"/>
+                        </w:rPr>
+                      </m:ctrlPr>
+                    </m:fPr>
+                    <m:num>
+                      <m:r>
+                        <w:rPr>
+                          <w:rFonts w:ascii="Cambria Math" w:hAnsi="Cambria Math"/>
+                          <w:lang w:val="en-US"/>
+                        </w:rPr>
+                        <m:t>1</m:t>
+                      </m:r>
+                    </m:num>
+                    <m:den>
+                      <m:r>
+                        <w:rPr>
+                          <w:rFonts w:ascii="Cambria Math" w:hAnsi="Cambria Math"/>
+                          <w:lang w:val="en-US"/>
+                        </w:rPr>
+                        <m:t>0.18</m:t>
+                      </m:r>
+                    </m:den>
+                  </m:f>
+                </m:e>
+              </m:d>
+              <m:r>
+                <w:rPr>
+                  <w:rFonts w:ascii="Cambria Math" w:hAnsi="Cambria Math"/>
+                  <w:lang w:val="en-US"/>
+                </w:rPr>
+                <m:t>+</m:t>
+              </m:r>
+            </m:e>
+          </m:func>
+          <m:r>
+            <w:rPr>
+              <w:rFonts w:ascii="Cambria Math" w:hAnsi="Cambria Math"/>
+            </w:rPr>
+            <m:t>0.4</m:t>
+          </m:r>
+          <m:r>
+            <w:rPr>
+              <w:rFonts w:ascii="Cambria Math" w:hAnsi="Cambria Math"/>
+              <w:lang w:val="en-US"/>
+            </w:rPr>
+            <m:t>9*</m:t>
+          </m:r>
+          <m:func>
+            <m:funcPr>
+              <m:ctrlPr>
+                <w:rPr>
+                  <w:rFonts w:ascii="Cambria Math" w:hAnsi="Cambria Math"/>
+                  <w:i/>
+                  <w:lang w:val="en-US"/>
+                </w:rPr>
+              </m:ctrlPr>
+            </m:funcPr>
+            <m:fName>
+              <m:sSub>
+                <m:sSubPr>
+                  <m:ctrlPr>
+                    <w:rPr>
+                      <w:rFonts w:ascii="Cambria Math" w:hAnsi="Cambria Math"/>
+                      <w:i/>
+                      <w:lang w:val="en-US"/>
+                    </w:rPr>
+                  </m:ctrlPr>
+                </m:sSubPr>
+                <m:e>
+                  <m:r>
+                    <m:rPr>
+                      <m:sty m:val="p"/>
+                    </m:rPr>
+                    <w:rPr>
+                      <w:rFonts w:ascii="Cambria Math" w:hAnsi="Cambria Math"/>
+                      <w:lang w:val="en-US"/>
+                    </w:rPr>
+                    <m:t>log</m:t>
+                  </m:r>
+                </m:e>
+                <m:sub>
+                  <m:r>
+                    <w:rPr>
+                      <w:rFonts w:ascii="Cambria Math" w:hAnsi="Cambria Math"/>
+                      <w:lang w:val="en-US"/>
+                    </w:rPr>
+                    <m:t>2</m:t>
+                  </m:r>
+                </m:sub>
+              </m:sSub>
+            </m:fName>
+            <m:e>
+              <m:d>
+                <m:dPr>
+                  <m:ctrlPr>
+                    <w:rPr>
+                      <w:rFonts w:ascii="Cambria Math" w:hAnsi="Cambria Math"/>
+                      <w:i/>
+                      <w:lang w:val="en-US"/>
+                    </w:rPr>
+                  </m:ctrlPr>
+                </m:dPr>
+                <m:e>
+                  <m:f>
+                    <m:fPr>
+                      <m:ctrlPr>
+                        <w:rPr>
+                          <w:rFonts w:ascii="Cambria Math" w:hAnsi="Cambria Math"/>
+                          <w:i/>
+                          <w:lang w:val="en-US"/>
+                        </w:rPr>
+                      </m:ctrlPr>
+                    </m:fPr>
+                    <m:num>
+                      <m:r>
+                        <w:rPr>
+                          <w:rFonts w:ascii="Cambria Math" w:hAnsi="Cambria Math"/>
+                          <w:lang w:val="en-US"/>
+                        </w:rPr>
+                        <m:t>1</m:t>
+                      </m:r>
+                    </m:num>
+                    <m:den>
+                      <m:r>
+                        <w:rPr>
+                          <w:rFonts w:ascii="Cambria Math" w:hAnsi="Cambria Math"/>
+                          <w:lang w:val="en-US"/>
+                        </w:rPr>
+                        <m:t>0.49</m:t>
+                      </m:r>
+                    </m:den>
+                  </m:f>
+                </m:e>
+              </m:d>
+              <m:r>
+                <w:rPr>
+                  <w:rFonts w:ascii="Cambria Math" w:hAnsi="Cambria Math"/>
+                  <w:lang w:val="en-US"/>
+                </w:rPr>
+                <m:t>+</m:t>
+              </m:r>
+            </m:e>
+          </m:func>
+          <m:r>
+            <w:rPr>
+              <w:rFonts w:ascii="Cambria Math" w:hAnsi="Cambria Math"/>
+            </w:rPr>
+            <m:t>0.14</m:t>
+          </m:r>
+          <m:r>
+            <w:rPr>
+              <w:rFonts w:ascii="Cambria Math" w:hAnsi="Cambria Math"/>
+              <w:lang w:val="en-US"/>
+            </w:rPr>
+            <m:t>*</m:t>
+          </m:r>
+          <m:func>
+            <m:funcPr>
+              <m:ctrlPr>
+                <w:rPr>
+                  <w:rFonts w:ascii="Cambria Math" w:hAnsi="Cambria Math"/>
+                  <w:i/>
+                  <w:lang w:val="en-US"/>
+                </w:rPr>
+              </m:ctrlPr>
+            </m:funcPr>
+            <m:fName>
+              <m:sSub>
+                <m:sSubPr>
+                  <m:ctrlPr>
+                    <w:rPr>
+                      <w:rFonts w:ascii="Cambria Math" w:hAnsi="Cambria Math"/>
+                      <w:i/>
+                      <w:lang w:val="en-US"/>
+                    </w:rPr>
+                  </m:ctrlPr>
+                </m:sSubPr>
+                <m:e>
+                  <m:r>
+                    <m:rPr>
+                      <m:sty m:val="p"/>
+                    </m:rPr>
+                    <w:rPr>
+                      <w:rFonts w:ascii="Cambria Math" w:hAnsi="Cambria Math"/>
+                      <w:lang w:val="en-US"/>
+                    </w:rPr>
+                    <m:t>log</m:t>
+                  </m:r>
+                </m:e>
+                <m:sub>
+                  <m:r>
+                    <w:rPr>
+                      <w:rFonts w:ascii="Cambria Math" w:hAnsi="Cambria Math"/>
+                      <w:lang w:val="en-US"/>
+                    </w:rPr>
+                    <m:t>2</m:t>
+                  </m:r>
+                </m:sub>
+              </m:sSub>
+            </m:fName>
+            <m:e>
+              <m:d>
+                <m:dPr>
+                  <m:ctrlPr>
+                    <w:rPr>
+                      <w:rFonts w:ascii="Cambria Math" w:hAnsi="Cambria Math"/>
+                      <w:i/>
+                      <w:lang w:val="en-US"/>
+                    </w:rPr>
+                  </m:ctrlPr>
+                </m:dPr>
+                <m:e>
+                  <m:f>
+                    <m:fPr>
+                      <m:ctrlPr>
+                        <w:rPr>
+                          <w:rFonts w:ascii="Cambria Math" w:hAnsi="Cambria Math"/>
+                          <w:i/>
+                          <w:lang w:val="en-US"/>
+                        </w:rPr>
+                      </m:ctrlPr>
+                    </m:fPr>
+                    <m:num>
+                      <m:r>
+                        <w:rPr>
+                          <w:rFonts w:ascii="Cambria Math" w:hAnsi="Cambria Math"/>
+                          <w:lang w:val="en-US"/>
+                        </w:rPr>
+                        <m:t>1</m:t>
+                      </m:r>
+                    </m:num>
+                    <m:den>
+                      <m:r>
+                        <w:rPr>
+                          <w:rFonts w:ascii="Cambria Math" w:hAnsi="Cambria Math"/>
+                          <w:lang w:val="en-US"/>
+                        </w:rPr>
+                        <m:t>0.14</m:t>
+                      </m:r>
+                    </m:den>
+                  </m:f>
+                </m:e>
+              </m:d>
+              <m:r>
+                <w:rPr>
+                  <w:rFonts w:ascii="Cambria Math" w:hAnsi="Cambria Math"/>
+                  <w:lang w:val="en-US"/>
+                </w:rPr>
+                <m:t>+</m:t>
+              </m:r>
+            </m:e>
+          </m:func>
+        </m:oMath>
+      </m:oMathPara>
+    </w:p>
+    <w:p>
+      <w:pPr>
+        <w:ind w:firstLine="0"/>
+        <w:rPr>
+          <w:i/>
+        </w:rPr>
+      </w:pPr>
+      <m:oMathPara>
+        <m:oMath>
+          <m:r>
+            <w:rPr>
+              <w:rFonts w:ascii="Cambria Math" w:hAnsi="Cambria Math"/>
+            </w:rPr>
+            <m:t>0.0</m:t>
+          </m:r>
+          <m:r>
+            <w:rPr>
+              <w:rFonts w:ascii="Cambria Math" w:hAnsi="Cambria Math"/>
+              <w:lang w:val="en-US"/>
+            </w:rPr>
+            <m:t>7*</m:t>
+          </m:r>
+          <m:func>
+            <m:funcPr>
+              <m:ctrlPr>
+                <w:rPr>
+                  <w:rFonts w:ascii="Cambria Math" w:hAnsi="Cambria Math"/>
+                  <w:i/>
+                  <w:lang w:val="en-US"/>
+                </w:rPr>
+              </m:ctrlPr>
+            </m:funcPr>
+            <m:fName>
+              <m:sSub>
+                <m:sSubPr>
+                  <m:ctrlPr>
+                    <w:rPr>
+                      <w:rFonts w:ascii="Cambria Math" w:hAnsi="Cambria Math"/>
+                      <w:i/>
+                      <w:lang w:val="en-US"/>
+                    </w:rPr>
+                  </m:ctrlPr>
+                </m:sSubPr>
+                <m:e>
+                  <m:r>
+                    <m:rPr>
+                      <m:sty m:val="p"/>
+                    </m:rPr>
+                    <w:rPr>
+                      <w:rFonts w:ascii="Cambria Math" w:hAnsi="Cambria Math"/>
+                      <w:lang w:val="en-US"/>
+                    </w:rPr>
+                    <m:t>log</m:t>
+                  </m:r>
+                </m:e>
+                <m:sub>
+                  <m:r>
+                    <w:rPr>
+                      <w:rFonts w:ascii="Cambria Math" w:hAnsi="Cambria Math"/>
+                      <w:lang w:val="en-US"/>
+                    </w:rPr>
+                    <m:t>2</m:t>
+                  </m:r>
+                </m:sub>
+              </m:sSub>
+            </m:fName>
+            <m:e>
+              <m:d>
+                <m:dPr>
+                  <m:ctrlPr>
+                    <w:rPr>
+                      <w:rFonts w:ascii="Cambria Math" w:hAnsi="Cambria Math"/>
+                      <w:i/>
+                      <w:lang w:val="en-US"/>
+                    </w:rPr>
+                  </m:ctrlPr>
+                </m:dPr>
+                <m:e>
+                  <m:f>
+                    <m:fPr>
+                      <m:ctrlPr>
+                        <w:rPr>
+                          <w:rFonts w:ascii="Cambria Math" w:hAnsi="Cambria Math"/>
+                          <w:i/>
+                          <w:lang w:val="en-US"/>
+                        </w:rPr>
+                      </m:ctrlPr>
+                    </m:fPr>
+                    <m:num>
+                      <m:r>
+                        <w:rPr>
+                          <w:rFonts w:ascii="Cambria Math" w:hAnsi="Cambria Math"/>
+                          <w:lang w:val="en-US"/>
+                        </w:rPr>
+                        <m:t>1</m:t>
+                      </m:r>
+                    </m:num>
+                    <m:den>
+                      <m:r>
+                        <w:rPr>
+                          <w:rFonts w:ascii="Cambria Math" w:hAnsi="Cambria Math"/>
+                          <w:lang w:val="en-US"/>
+                        </w:rPr>
+                        <m:t>0.07</m:t>
+                      </m:r>
+                    </m:den>
+                  </m:f>
+                </m:e>
+              </m:d>
+            </m:e>
+          </m:func>
+          <m:r>
+            <w:rPr>
+              <w:rFonts w:ascii="Cambria Math" w:hAnsi="Cambria Math"/>
+              <w:lang w:val="en-US"/>
+            </w:rPr>
+            <m:t>=</m:t>
+          </m:r>
+          <m:r>
+            <w:rPr>
+              <w:rFonts w:ascii="Cambria Math" w:hAnsi="Cambria Math"/>
+            </w:rPr>
+            <m:t>0.37+0.45+0.5+0.39+0.27=1.98</m:t>
+          </m:r>
+        </m:oMath>
+      </m:oMathPara>
+    </w:p>
+    <w:p>
+      <w:r>
+        <w:t>Теоретически, если пользователь решил сделать фильтрацию, ему нужно всего лишь выбрать один из пяти фильтров. Следовательно, минимальное количество информации, необходимое ему для решения этой задачи, определяется как:</w:t>
+      </w:r>
+    </w:p>
+    <w:p>
+      <w:pPr>
+        <w:ind w:firstLine="0"/>
+      </w:pPr>
+      <m:oMathPara>
+        <m:oMath>
+          <m:func>
+            <m:funcPr>
+              <m:ctrlPr>
+                <w:rPr>
+                  <w:rFonts w:ascii="Cambria Math" w:hAnsi="Cambria Math"/>
+                  <w:i/>
+                </w:rPr>
+              </m:ctrlPr>
+            </m:funcPr>
+            <m:fName>
+              <m:sSub>
+                <m:sSubPr>
+                  <m:ctrlPr>
+                    <w:rPr>
+                      <w:rFonts w:ascii="Cambria Math" w:hAnsi="Cambria Math"/>
+                      <w:i/>
+                    </w:rPr>
+                  </m:ctrlPr>
+                </m:sSubPr>
+                <m:e>
+                  <m:r>
+                    <m:rPr>
+                      <m:sty m:val="p"/>
+                    </m:rPr>
+                    <w:rPr>
+                      <w:rFonts w:ascii="Cambria Math" w:hAnsi="Cambria Math"/>
+                    </w:rPr>
+                    <m:t>log</m:t>
+                  </m:r>
+                </m:e>
+                <m:sub>
+                  <m:r>
+                    <w:rPr>
+                      <w:rFonts w:ascii="Cambria Math" w:hAnsi="Cambria Math"/>
+                    </w:rPr>
+                    <m:t>2</m:t>
+                  </m:r>
+                </m:sub>
+              </m:sSub>
+            </m:fName>
+            <m:e>
+              <m:r>
+                <w:rPr>
+                  <w:rFonts w:ascii="Cambria Math" w:hAnsi="Cambria Math"/>
+                </w:rPr>
+                <m:t>5</m:t>
+              </m:r>
+              <m:r>
+                <w:rPr>
+                  <w:rFonts w:ascii="Cambria Math" w:hAnsi="Cambria Math"/>
+                  <w:lang w:val="en-US"/>
+                </w:rPr>
+                <m:t>=2.322</m:t>
+              </m:r>
+            </m:e>
+          </m:func>
+        </m:oMath>
+      </m:oMathPara>
+    </w:p>
+    <w:p>
+      <w:r>
+        <w:t>Информационная производительность:</w:t>
+      </w:r>
+    </w:p>
+    <w:p>
+      <w:pPr>
+        <w:ind w:firstLine="0"/>
+      </w:pPr>
+      <m:oMathPara>
+        <m:oMath>
+          <m:r>
+            <w:rPr>
+              <w:rFonts w:ascii="Cambria Math" w:hAnsi="Cambria Math"/>
+            </w:rPr>
+            <m:t>E</m:t>
+          </m:r>
+          <m:r>
+            <w:rPr>
+              <w:rFonts w:ascii="Cambria Math" w:hAnsi="Cambria Math"/>
+              <w:lang w:val="en-US"/>
+            </w:rPr>
+            <m:t>=</m:t>
+          </m:r>
+          <m:f>
+            <m:fPr>
+              <m:ctrlPr>
+                <w:rPr>
+                  <w:rFonts w:ascii="Cambria Math" w:hAnsi="Cambria Math"/>
+                  <w:i/>
+                  <w:lang w:val="en-US"/>
+                </w:rPr>
+              </m:ctrlPr>
+            </m:fPr>
+            <m:num>
+              <m:r>
+                <w:rPr>
+                  <w:rFonts w:ascii="Cambria Math" w:hAnsi="Cambria Math"/>
+                  <w:lang w:val="en-US"/>
+                </w:rPr>
+                <m:t>2.322</m:t>
+              </m:r>
+            </m:num>
+            <m:den>
+              <m:r>
+                <w:rPr>
+                  <w:rFonts w:ascii="Cambria Math" w:hAnsi="Cambria Math"/>
+                  <w:lang w:val="en-US"/>
+                </w:rPr>
+                <m:t>1.98</m:t>
+              </m:r>
+            </m:den>
+          </m:f>
+          <m:r>
+            <w:rPr>
+              <w:rFonts w:ascii="Cambria Math" w:hAnsi="Cambria Math"/>
+              <w:lang w:val="en-US"/>
+            </w:rPr>
+            <m:t>=1.17</m:t>
+          </m:r>
+        </m:oMath>
+      </m:oMathPara>
+    </w:p>
+    <w:p>
+      <w:r>
+        <w:t>Теоретически, информационную производительность можно повысить если расставить фильтры таким образом, чтобы наиболее существенные находились первыми в списке. Также можно при загрузке страницы автоматически применять наиболее актуальную комбинацию фильтров.</w:t>
+      </w:r>
+    </w:p>
+    <w:p/>
     <w:p/>
     <w:p>
       <w:pPr>
@@ -960,8 +2580,8 @@
       </w:r>
     </w:p>
     <w:sectPr>
-      <w:headerReference w:type="default" r:id="rId10"/>
-      <w:headerReference w:type="first" r:id="rId11"/>
+      <w:headerReference w:type="default" r:id="rId12"/>
+      <w:headerReference w:type="first" r:id="rId13"/>
       <w:pgSz w:w="11906" w:h="16838"/>
       <w:pgMar w:top="851" w:right="567" w:bottom="851" w:left="1418" w:header="680" w:footer="680" w:gutter="0"/>
       <w:cols w:space="708"/>
@@ -1560,6 +3180,119 @@
     </w:lvl>
   </w:abstractNum>
   <w:abstractNum w:abstractNumId="5" w15:restartNumberingAfterBreak="0">
+    <w:nsid w:val="1A224BAC"/>
+    <w:multiLevelType w:val="hybridMultilevel"/>
+    <w:tmpl w:val="A0EE6A72"/>
+    <w:lvl w:ilvl="0" w:tplc="9C8078D6">
+      <w:start w:val="1"/>
+      <w:numFmt w:val="bullet"/>
+      <w:lvlText w:val=""/>
+      <w:lvlJc w:val="left"/>
+      <w:pPr>
+        <w:ind w:left="1429" w:hanging="360"/>
+      </w:pPr>
+      <w:rPr>
+        <w:rFonts w:ascii="Symbol" w:hAnsi="Symbol" w:hint="default"/>
+      </w:rPr>
+    </w:lvl>
+    <w:lvl w:ilvl="1" w:tplc="04190003" w:tentative="1">
+      <w:start w:val="1"/>
+      <w:numFmt w:val="bullet"/>
+      <w:lvlText w:val="o"/>
+      <w:lvlJc w:val="left"/>
+      <w:pPr>
+        <w:ind w:left="2149" w:hanging="360"/>
+      </w:pPr>
+      <w:rPr>
+        <w:rFonts w:ascii="Courier New" w:hAnsi="Courier New" w:cs="Courier New" w:hint="default"/>
+      </w:rPr>
+    </w:lvl>
+    <w:lvl w:ilvl="2" w:tplc="04190005" w:tentative="1">
+      <w:start w:val="1"/>
+      <w:numFmt w:val="bullet"/>
+      <w:lvlText w:val=""/>
+      <w:lvlJc w:val="left"/>
+      <w:pPr>
+        <w:ind w:left="2869" w:hanging="360"/>
+      </w:pPr>
+      <w:rPr>
+        <w:rFonts w:ascii="Wingdings" w:hAnsi="Wingdings" w:hint="default"/>
+      </w:rPr>
+    </w:lvl>
+    <w:lvl w:ilvl="3" w:tplc="04190001" w:tentative="1">
+      <w:start w:val="1"/>
+      <w:numFmt w:val="bullet"/>
+      <w:lvlText w:val=""/>
+      <w:lvlJc w:val="left"/>
+      <w:pPr>
+        <w:ind w:left="3589" w:hanging="360"/>
+      </w:pPr>
+      <w:rPr>
+        <w:rFonts w:ascii="Symbol" w:hAnsi="Symbol" w:hint="default"/>
+      </w:rPr>
+    </w:lvl>
+    <w:lvl w:ilvl="4" w:tplc="04190003" w:tentative="1">
+      <w:start w:val="1"/>
+      <w:numFmt w:val="bullet"/>
+      <w:lvlText w:val="o"/>
+      <w:lvlJc w:val="left"/>
+      <w:pPr>
+        <w:ind w:left="4309" w:hanging="360"/>
+      </w:pPr>
+      <w:rPr>
+        <w:rFonts w:ascii="Courier New" w:hAnsi="Courier New" w:cs="Courier New" w:hint="default"/>
+      </w:rPr>
+    </w:lvl>
+    <w:lvl w:ilvl="5" w:tplc="04190005" w:tentative="1">
+      <w:start w:val="1"/>
+      <w:numFmt w:val="bullet"/>
+      <w:lvlText w:val=""/>
+      <w:lvlJc w:val="left"/>
+      <w:pPr>
+        <w:ind w:left="5029" w:hanging="360"/>
+      </w:pPr>
+      <w:rPr>
+        <w:rFonts w:ascii="Wingdings" w:hAnsi="Wingdings" w:hint="default"/>
+      </w:rPr>
+    </w:lvl>
+    <w:lvl w:ilvl="6" w:tplc="04190001" w:tentative="1">
+      <w:start w:val="1"/>
+      <w:numFmt w:val="bullet"/>
+      <w:lvlText w:val=""/>
+      <w:lvlJc w:val="left"/>
+      <w:pPr>
+        <w:ind w:left="5749" w:hanging="360"/>
+      </w:pPr>
+      <w:rPr>
+        <w:rFonts w:ascii="Symbol" w:hAnsi="Symbol" w:hint="default"/>
+      </w:rPr>
+    </w:lvl>
+    <w:lvl w:ilvl="7" w:tplc="04190003" w:tentative="1">
+      <w:start w:val="1"/>
+      <w:numFmt w:val="bullet"/>
+      <w:lvlText w:val="o"/>
+      <w:lvlJc w:val="left"/>
+      <w:pPr>
+        <w:ind w:left="6469" w:hanging="360"/>
+      </w:pPr>
+      <w:rPr>
+        <w:rFonts w:ascii="Courier New" w:hAnsi="Courier New" w:cs="Courier New" w:hint="default"/>
+      </w:rPr>
+    </w:lvl>
+    <w:lvl w:ilvl="8" w:tplc="04190005" w:tentative="1">
+      <w:start w:val="1"/>
+      <w:numFmt w:val="bullet"/>
+      <w:lvlText w:val=""/>
+      <w:lvlJc w:val="left"/>
+      <w:pPr>
+        <w:ind w:left="7189" w:hanging="360"/>
+      </w:pPr>
+      <w:rPr>
+        <w:rFonts w:ascii="Wingdings" w:hAnsi="Wingdings" w:hint="default"/>
+      </w:rPr>
+    </w:lvl>
+  </w:abstractNum>
+  <w:abstractNum w:abstractNumId="6" w15:restartNumberingAfterBreak="0">
     <w:nsid w:val="1A5A2A16"/>
     <w:multiLevelType w:val="hybridMultilevel"/>
     <w:tmpl w:val="317A90F6"/>
@@ -1648,7 +3381,7 @@
       </w:pPr>
     </w:lvl>
   </w:abstractNum>
-  <w:abstractNum w:abstractNumId="6" w15:restartNumberingAfterBreak="0">
+  <w:abstractNum w:abstractNumId="7" w15:restartNumberingAfterBreak="0">
     <w:nsid w:val="1E8D4413"/>
     <w:multiLevelType w:val="multilevel"/>
     <w:tmpl w:val="B28C396C"/>
@@ -1761,7 +3494,7 @@
       </w:rPr>
     </w:lvl>
   </w:abstractNum>
-  <w:abstractNum w:abstractNumId="7" w15:restartNumberingAfterBreak="0">
+  <w:abstractNum w:abstractNumId="8" w15:restartNumberingAfterBreak="0">
     <w:nsid w:val="20273192"/>
     <w:multiLevelType w:val="multilevel"/>
     <w:tmpl w:val="0419001F"/>
@@ -1847,7 +3580,120 @@
       </w:pPr>
     </w:lvl>
   </w:abstractNum>
-  <w:abstractNum w:abstractNumId="8" w15:restartNumberingAfterBreak="0">
+  <w:abstractNum w:abstractNumId="9" w15:restartNumberingAfterBreak="0">
+    <w:nsid w:val="23E00277"/>
+    <w:multiLevelType w:val="hybridMultilevel"/>
+    <w:tmpl w:val="6E02AB32"/>
+    <w:lvl w:ilvl="0" w:tplc="9C8078D6">
+      <w:start w:val="1"/>
+      <w:numFmt w:val="bullet"/>
+      <w:lvlText w:val=""/>
+      <w:lvlJc w:val="left"/>
+      <w:pPr>
+        <w:ind w:left="1429" w:hanging="360"/>
+      </w:pPr>
+      <w:rPr>
+        <w:rFonts w:ascii="Symbol" w:hAnsi="Symbol" w:hint="default"/>
+      </w:rPr>
+    </w:lvl>
+    <w:lvl w:ilvl="1" w:tplc="04190003" w:tentative="1">
+      <w:start w:val="1"/>
+      <w:numFmt w:val="bullet"/>
+      <w:lvlText w:val="o"/>
+      <w:lvlJc w:val="left"/>
+      <w:pPr>
+        <w:ind w:left="2149" w:hanging="360"/>
+      </w:pPr>
+      <w:rPr>
+        <w:rFonts w:ascii="Courier New" w:hAnsi="Courier New" w:cs="Courier New" w:hint="default"/>
+      </w:rPr>
+    </w:lvl>
+    <w:lvl w:ilvl="2" w:tplc="04190005" w:tentative="1">
+      <w:start w:val="1"/>
+      <w:numFmt w:val="bullet"/>
+      <w:lvlText w:val=""/>
+      <w:lvlJc w:val="left"/>
+      <w:pPr>
+        <w:ind w:left="2869" w:hanging="360"/>
+      </w:pPr>
+      <w:rPr>
+        <w:rFonts w:ascii="Wingdings" w:hAnsi="Wingdings" w:hint="default"/>
+      </w:rPr>
+    </w:lvl>
+    <w:lvl w:ilvl="3" w:tplc="04190001" w:tentative="1">
+      <w:start w:val="1"/>
+      <w:numFmt w:val="bullet"/>
+      <w:lvlText w:val=""/>
+      <w:lvlJc w:val="left"/>
+      <w:pPr>
+        <w:ind w:left="3589" w:hanging="360"/>
+      </w:pPr>
+      <w:rPr>
+        <w:rFonts w:ascii="Symbol" w:hAnsi="Symbol" w:hint="default"/>
+      </w:rPr>
+    </w:lvl>
+    <w:lvl w:ilvl="4" w:tplc="04190003" w:tentative="1">
+      <w:start w:val="1"/>
+      <w:numFmt w:val="bullet"/>
+      <w:lvlText w:val="o"/>
+      <w:lvlJc w:val="left"/>
+      <w:pPr>
+        <w:ind w:left="4309" w:hanging="360"/>
+      </w:pPr>
+      <w:rPr>
+        <w:rFonts w:ascii="Courier New" w:hAnsi="Courier New" w:cs="Courier New" w:hint="default"/>
+      </w:rPr>
+    </w:lvl>
+    <w:lvl w:ilvl="5" w:tplc="04190005" w:tentative="1">
+      <w:start w:val="1"/>
+      <w:numFmt w:val="bullet"/>
+      <w:lvlText w:val=""/>
+      <w:lvlJc w:val="left"/>
+      <w:pPr>
+        <w:ind w:left="5029" w:hanging="360"/>
+      </w:pPr>
+      <w:rPr>
+        <w:rFonts w:ascii="Wingdings" w:hAnsi="Wingdings" w:hint="default"/>
+      </w:rPr>
+    </w:lvl>
+    <w:lvl w:ilvl="6" w:tplc="04190001" w:tentative="1">
+      <w:start w:val="1"/>
+      <w:numFmt w:val="bullet"/>
+      <w:lvlText w:val=""/>
+      <w:lvlJc w:val="left"/>
+      <w:pPr>
+        <w:ind w:left="5749" w:hanging="360"/>
+      </w:pPr>
+      <w:rPr>
+        <w:rFonts w:ascii="Symbol" w:hAnsi="Symbol" w:hint="default"/>
+      </w:rPr>
+    </w:lvl>
+    <w:lvl w:ilvl="7" w:tplc="04190003" w:tentative="1">
+      <w:start w:val="1"/>
+      <w:numFmt w:val="bullet"/>
+      <w:lvlText w:val="o"/>
+      <w:lvlJc w:val="left"/>
+      <w:pPr>
+        <w:ind w:left="6469" w:hanging="360"/>
+      </w:pPr>
+      <w:rPr>
+        <w:rFonts w:ascii="Courier New" w:hAnsi="Courier New" w:cs="Courier New" w:hint="default"/>
+      </w:rPr>
+    </w:lvl>
+    <w:lvl w:ilvl="8" w:tplc="04190005" w:tentative="1">
+      <w:start w:val="1"/>
+      <w:numFmt w:val="bullet"/>
+      <w:lvlText w:val=""/>
+      <w:lvlJc w:val="left"/>
+      <w:pPr>
+        <w:ind w:left="7189" w:hanging="360"/>
+      </w:pPr>
+      <w:rPr>
+        <w:rFonts w:ascii="Wingdings" w:hAnsi="Wingdings" w:hint="default"/>
+      </w:rPr>
+    </w:lvl>
+  </w:abstractNum>
+  <w:abstractNum w:abstractNumId="10" w15:restartNumberingAfterBreak="0">
     <w:nsid w:val="240D3BC1"/>
     <w:multiLevelType w:val="hybridMultilevel"/>
     <w:tmpl w:val="25D00114"/>
@@ -1939,7 +3785,7 @@
       </w:pPr>
     </w:lvl>
   </w:abstractNum>
-  <w:abstractNum w:abstractNumId="9" w15:restartNumberingAfterBreak="0">
+  <w:abstractNum w:abstractNumId="11" w15:restartNumberingAfterBreak="0">
     <w:nsid w:val="264B3BE1"/>
     <w:multiLevelType w:val="hybridMultilevel"/>
     <w:tmpl w:val="B4FEF73E"/>
@@ -2025,7 +3871,7 @@
       </w:pPr>
     </w:lvl>
   </w:abstractNum>
-  <w:abstractNum w:abstractNumId="10" w15:restartNumberingAfterBreak="0">
+  <w:abstractNum w:abstractNumId="12" w15:restartNumberingAfterBreak="0">
     <w:nsid w:val="2B824610"/>
     <w:multiLevelType w:val="multilevel"/>
     <w:tmpl w:val="0419001F"/>
@@ -2111,7 +3957,7 @@
       </w:pPr>
     </w:lvl>
   </w:abstractNum>
-  <w:abstractNum w:abstractNumId="11" w15:restartNumberingAfterBreak="0">
+  <w:abstractNum w:abstractNumId="13" w15:restartNumberingAfterBreak="0">
     <w:nsid w:val="2C382D2C"/>
     <w:multiLevelType w:val="hybridMultilevel"/>
     <w:tmpl w:val="69484610"/>
@@ -2224,7 +4070,7 @@
       </w:rPr>
     </w:lvl>
   </w:abstractNum>
-  <w:abstractNum w:abstractNumId="12" w15:restartNumberingAfterBreak="0">
+  <w:abstractNum w:abstractNumId="14" w15:restartNumberingAfterBreak="0">
     <w:nsid w:val="2D4D1AFF"/>
     <w:multiLevelType w:val="hybridMultilevel"/>
     <w:tmpl w:val="C3EE1132"/>
@@ -2337,7 +4183,7 @@
       </w:rPr>
     </w:lvl>
   </w:abstractNum>
-  <w:abstractNum w:abstractNumId="13" w15:restartNumberingAfterBreak="0">
+  <w:abstractNum w:abstractNumId="15" w15:restartNumberingAfterBreak="0">
     <w:nsid w:val="2F7E24C5"/>
     <w:multiLevelType w:val="hybridMultilevel"/>
     <w:tmpl w:val="F3F45AB2"/>
@@ -2426,7 +4272,7 @@
       </w:pPr>
     </w:lvl>
   </w:abstractNum>
-  <w:abstractNum w:abstractNumId="14" w15:restartNumberingAfterBreak="0">
+  <w:abstractNum w:abstractNumId="16" w15:restartNumberingAfterBreak="0">
     <w:nsid w:val="32A94B71"/>
     <w:multiLevelType w:val="hybridMultilevel"/>
     <w:tmpl w:val="E7821528"/>
@@ -2539,10 +4385,10 @@
       </w:rPr>
     </w:lvl>
   </w:abstractNum>
-  <w:abstractNum w:abstractNumId="15" w15:restartNumberingAfterBreak="0">
+  <w:abstractNum w:abstractNumId="17" w15:restartNumberingAfterBreak="0">
     <w:nsid w:val="34CD57FA"/>
     <w:multiLevelType w:val="hybridMultilevel"/>
-    <w:tmpl w:val="D42A0512"/>
+    <w:tmpl w:val="5456F70E"/>
     <w:lvl w:ilvl="0" w:tplc="0419000F">
       <w:start w:val="1"/>
       <w:numFmt w:val="decimal"/>
@@ -2552,14 +4398,17 @@
         <w:ind w:left="1429" w:hanging="360"/>
       </w:pPr>
     </w:lvl>
-    <w:lvl w:ilvl="1" w:tplc="04190019" w:tentative="1">
-      <w:start w:val="1"/>
-      <w:numFmt w:val="lowerLetter"/>
-      <w:lvlText w:val="%2."/>
+    <w:lvl w:ilvl="1" w:tplc="6C22E4FE">
+      <w:start w:val="1"/>
+      <w:numFmt w:val="decimal"/>
+      <w:lvlText w:val="%2)"/>
       <w:lvlJc w:val="left"/>
       <w:pPr>
         <w:ind w:left="2149" w:hanging="360"/>
       </w:pPr>
+      <w:rPr>
+        <w:rFonts w:hint="default"/>
+      </w:rPr>
     </w:lvl>
     <w:lvl w:ilvl="2" w:tplc="0419001B" w:tentative="1">
       <w:start w:val="1"/>
@@ -2625,7 +4474,7 @@
       </w:pPr>
     </w:lvl>
   </w:abstractNum>
-  <w:abstractNum w:abstractNumId="16" w15:restartNumberingAfterBreak="0">
+  <w:abstractNum w:abstractNumId="18" w15:restartNumberingAfterBreak="0">
     <w:nsid w:val="34E14F36"/>
     <w:multiLevelType w:val="hybridMultilevel"/>
     <w:tmpl w:val="1910EDF0"/>
@@ -2714,7 +4563,7 @@
       </w:pPr>
     </w:lvl>
   </w:abstractNum>
-  <w:abstractNum w:abstractNumId="17" w15:restartNumberingAfterBreak="0">
+  <w:abstractNum w:abstractNumId="19" w15:restartNumberingAfterBreak="0">
     <w:nsid w:val="3656301D"/>
     <w:multiLevelType w:val="hybridMultilevel"/>
     <w:tmpl w:val="183AC2C8"/>
@@ -2827,7 +4676,7 @@
       </w:rPr>
     </w:lvl>
   </w:abstractNum>
-  <w:abstractNum w:abstractNumId="18" w15:restartNumberingAfterBreak="0">
+  <w:abstractNum w:abstractNumId="20" w15:restartNumberingAfterBreak="0">
     <w:nsid w:val="388D3C08"/>
     <w:multiLevelType w:val="hybridMultilevel"/>
     <w:tmpl w:val="0AB0413E"/>
@@ -2916,7 +4765,7 @@
       </w:pPr>
     </w:lvl>
   </w:abstractNum>
-  <w:abstractNum w:abstractNumId="19" w15:restartNumberingAfterBreak="0">
+  <w:abstractNum w:abstractNumId="21" w15:restartNumberingAfterBreak="0">
     <w:nsid w:val="39F10AD6"/>
     <w:multiLevelType w:val="hybridMultilevel"/>
     <w:tmpl w:val="3BE29F88"/>
@@ -3005,7 +4854,7 @@
       </w:pPr>
     </w:lvl>
   </w:abstractNum>
-  <w:abstractNum w:abstractNumId="20" w15:restartNumberingAfterBreak="0">
+  <w:abstractNum w:abstractNumId="22" w15:restartNumberingAfterBreak="0">
     <w:nsid w:val="3E174836"/>
     <w:multiLevelType w:val="hybridMultilevel"/>
     <w:tmpl w:val="67104976"/>
@@ -3094,7 +4943,7 @@
       </w:pPr>
     </w:lvl>
   </w:abstractNum>
-  <w:abstractNum w:abstractNumId="21" w15:restartNumberingAfterBreak="0">
+  <w:abstractNum w:abstractNumId="23" w15:restartNumberingAfterBreak="0">
     <w:nsid w:val="3E8B2346"/>
     <w:multiLevelType w:val="hybridMultilevel"/>
     <w:tmpl w:val="71568280"/>
@@ -3183,7 +5032,7 @@
       </w:pPr>
     </w:lvl>
   </w:abstractNum>
-  <w:abstractNum w:abstractNumId="22" w15:restartNumberingAfterBreak="0">
+  <w:abstractNum w:abstractNumId="24" w15:restartNumberingAfterBreak="0">
     <w:nsid w:val="407205B6"/>
     <w:multiLevelType w:val="hybridMultilevel"/>
     <w:tmpl w:val="3FCA9934"/>
@@ -3275,7 +5124,93 @@
       </w:pPr>
     </w:lvl>
   </w:abstractNum>
-  <w:abstractNum w:abstractNumId="23" w15:restartNumberingAfterBreak="0">
+  <w:abstractNum w:abstractNumId="25" w15:restartNumberingAfterBreak="0">
+    <w:nsid w:val="46DF1F7F"/>
+    <w:multiLevelType w:val="hybridMultilevel"/>
+    <w:tmpl w:val="A47E23D6"/>
+    <w:lvl w:ilvl="0" w:tplc="FFFFFFFF">
+      <w:start w:val="1"/>
+      <w:numFmt w:val="decimal"/>
+      <w:lvlText w:val="%1)"/>
+      <w:lvlJc w:val="left"/>
+      <w:pPr>
+        <w:ind w:left="1429" w:hanging="360"/>
+      </w:pPr>
+    </w:lvl>
+    <w:lvl w:ilvl="1" w:tplc="04190011">
+      <w:start w:val="1"/>
+      <w:numFmt w:val="decimal"/>
+      <w:lvlText w:val="%2)"/>
+      <w:lvlJc w:val="left"/>
+      <w:pPr>
+        <w:ind w:left="2149" w:hanging="360"/>
+      </w:pPr>
+    </w:lvl>
+    <w:lvl w:ilvl="2" w:tplc="FFFFFFFF" w:tentative="1">
+      <w:start w:val="1"/>
+      <w:numFmt w:val="lowerRoman"/>
+      <w:lvlText w:val="%3."/>
+      <w:lvlJc w:val="right"/>
+      <w:pPr>
+        <w:ind w:left="2869" w:hanging="180"/>
+      </w:pPr>
+    </w:lvl>
+    <w:lvl w:ilvl="3" w:tplc="FFFFFFFF" w:tentative="1">
+      <w:start w:val="1"/>
+      <w:numFmt w:val="decimal"/>
+      <w:lvlText w:val="%4."/>
+      <w:lvlJc w:val="left"/>
+      <w:pPr>
+        <w:ind w:left="3589" w:hanging="360"/>
+      </w:pPr>
+    </w:lvl>
+    <w:lvl w:ilvl="4" w:tplc="FFFFFFFF" w:tentative="1">
+      <w:start w:val="1"/>
+      <w:numFmt w:val="lowerLetter"/>
+      <w:lvlText w:val="%5."/>
+      <w:lvlJc w:val="left"/>
+      <w:pPr>
+        <w:ind w:left="4309" w:hanging="360"/>
+      </w:pPr>
+    </w:lvl>
+    <w:lvl w:ilvl="5" w:tplc="FFFFFFFF" w:tentative="1">
+      <w:start w:val="1"/>
+      <w:numFmt w:val="lowerRoman"/>
+      <w:lvlText w:val="%6."/>
+      <w:lvlJc w:val="right"/>
+      <w:pPr>
+        <w:ind w:left="5029" w:hanging="180"/>
+      </w:pPr>
+    </w:lvl>
+    <w:lvl w:ilvl="6" w:tplc="FFFFFFFF" w:tentative="1">
+      <w:start w:val="1"/>
+      <w:numFmt w:val="decimal"/>
+      <w:lvlText w:val="%7."/>
+      <w:lvlJc w:val="left"/>
+      <w:pPr>
+        <w:ind w:left="5749" w:hanging="360"/>
+      </w:pPr>
+    </w:lvl>
+    <w:lvl w:ilvl="7" w:tplc="FFFFFFFF" w:tentative="1">
+      <w:start w:val="1"/>
+      <w:numFmt w:val="lowerLetter"/>
+      <w:lvlText w:val="%8."/>
+      <w:lvlJc w:val="left"/>
+      <w:pPr>
+        <w:ind w:left="6469" w:hanging="360"/>
+      </w:pPr>
+    </w:lvl>
+    <w:lvl w:ilvl="8" w:tplc="FFFFFFFF" w:tentative="1">
+      <w:start w:val="1"/>
+      <w:numFmt w:val="lowerRoman"/>
+      <w:lvlText w:val="%9."/>
+      <w:lvlJc w:val="right"/>
+      <w:pPr>
+        <w:ind w:left="7189" w:hanging="180"/>
+      </w:pPr>
+    </w:lvl>
+  </w:abstractNum>
+  <w:abstractNum w:abstractNumId="26" w15:restartNumberingAfterBreak="0">
     <w:nsid w:val="49B32C19"/>
     <w:multiLevelType w:val="hybridMultilevel"/>
     <w:tmpl w:val="2F903250"/>
@@ -3364,7 +5299,7 @@
       </w:pPr>
     </w:lvl>
   </w:abstractNum>
-  <w:abstractNum w:abstractNumId="24" w15:restartNumberingAfterBreak="0">
+  <w:abstractNum w:abstractNumId="27" w15:restartNumberingAfterBreak="0">
     <w:nsid w:val="4C715EE2"/>
     <w:multiLevelType w:val="multilevel"/>
     <w:tmpl w:val="0419001F"/>
@@ -3450,7 +5385,120 @@
       </w:pPr>
     </w:lvl>
   </w:abstractNum>
-  <w:abstractNum w:abstractNumId="25" w15:restartNumberingAfterBreak="0">
+  <w:abstractNum w:abstractNumId="28" w15:restartNumberingAfterBreak="0">
+    <w:nsid w:val="4E10759B"/>
+    <w:multiLevelType w:val="hybridMultilevel"/>
+    <w:tmpl w:val="0EE0EC8E"/>
+    <w:lvl w:ilvl="0" w:tplc="04190011">
+      <w:start w:val="1"/>
+      <w:numFmt w:val="decimal"/>
+      <w:lvlText w:val="%1)"/>
+      <w:lvlJc w:val="left"/>
+      <w:pPr>
+        <w:tabs>
+          <w:tab w:val="num" w:pos="720"/>
+        </w:tabs>
+        <w:ind w:left="720" w:hanging="360"/>
+      </w:pPr>
+    </w:lvl>
+    <w:lvl w:ilvl="1" w:tplc="04190019" w:tentative="1">
+      <w:start w:val="1"/>
+      <w:numFmt w:val="lowerLetter"/>
+      <w:lvlText w:val="%2."/>
+      <w:lvlJc w:val="left"/>
+      <w:pPr>
+        <w:tabs>
+          <w:tab w:val="num" w:pos="1440"/>
+        </w:tabs>
+        <w:ind w:left="1440" w:hanging="360"/>
+      </w:pPr>
+    </w:lvl>
+    <w:lvl w:ilvl="2" w:tplc="0419001B" w:tentative="1">
+      <w:start w:val="1"/>
+      <w:numFmt w:val="lowerRoman"/>
+      <w:lvlText w:val="%3."/>
+      <w:lvlJc w:val="right"/>
+      <w:pPr>
+        <w:tabs>
+          <w:tab w:val="num" w:pos="2160"/>
+        </w:tabs>
+        <w:ind w:left="2160" w:hanging="180"/>
+      </w:pPr>
+    </w:lvl>
+    <w:lvl w:ilvl="3" w:tplc="0419000F" w:tentative="1">
+      <w:start w:val="1"/>
+      <w:numFmt w:val="decimal"/>
+      <w:lvlText w:val="%4."/>
+      <w:lvlJc w:val="left"/>
+      <w:pPr>
+        <w:tabs>
+          <w:tab w:val="num" w:pos="2880"/>
+        </w:tabs>
+        <w:ind w:left="2880" w:hanging="360"/>
+      </w:pPr>
+    </w:lvl>
+    <w:lvl w:ilvl="4" w:tplc="04190019" w:tentative="1">
+      <w:start w:val="1"/>
+      <w:numFmt w:val="lowerLetter"/>
+      <w:lvlText w:val="%5."/>
+      <w:lvlJc w:val="left"/>
+      <w:pPr>
+        <w:tabs>
+          <w:tab w:val="num" w:pos="3600"/>
+        </w:tabs>
+        <w:ind w:left="3600" w:hanging="360"/>
+      </w:pPr>
+    </w:lvl>
+    <w:lvl w:ilvl="5" w:tplc="0419001B" w:tentative="1">
+      <w:start w:val="1"/>
+      <w:numFmt w:val="lowerRoman"/>
+      <w:lvlText w:val="%6."/>
+      <w:lvlJc w:val="right"/>
+      <w:pPr>
+        <w:tabs>
+          <w:tab w:val="num" w:pos="4320"/>
+        </w:tabs>
+        <w:ind w:left="4320" w:hanging="180"/>
+      </w:pPr>
+    </w:lvl>
+    <w:lvl w:ilvl="6" w:tplc="0419000F" w:tentative="1">
+      <w:start w:val="1"/>
+      <w:numFmt w:val="decimal"/>
+      <w:lvlText w:val="%7."/>
+      <w:lvlJc w:val="left"/>
+      <w:pPr>
+        <w:tabs>
+          <w:tab w:val="num" w:pos="5040"/>
+        </w:tabs>
+        <w:ind w:left="5040" w:hanging="360"/>
+      </w:pPr>
+    </w:lvl>
+    <w:lvl w:ilvl="7" w:tplc="04190019" w:tentative="1">
+      <w:start w:val="1"/>
+      <w:numFmt w:val="lowerLetter"/>
+      <w:lvlText w:val="%8."/>
+      <w:lvlJc w:val="left"/>
+      <w:pPr>
+        <w:tabs>
+          <w:tab w:val="num" w:pos="5760"/>
+        </w:tabs>
+        <w:ind w:left="5760" w:hanging="360"/>
+      </w:pPr>
+    </w:lvl>
+    <w:lvl w:ilvl="8" w:tplc="0419001B" w:tentative="1">
+      <w:start w:val="1"/>
+      <w:numFmt w:val="lowerRoman"/>
+      <w:lvlText w:val="%9."/>
+      <w:lvlJc w:val="right"/>
+      <w:pPr>
+        <w:tabs>
+          <w:tab w:val="num" w:pos="6480"/>
+        </w:tabs>
+        <w:ind w:left="6480" w:hanging="180"/>
+      </w:pPr>
+    </w:lvl>
+  </w:abstractNum>
+  <w:abstractNum w:abstractNumId="29" w15:restartNumberingAfterBreak="0">
     <w:nsid w:val="4E944F8B"/>
     <w:multiLevelType w:val="hybridMultilevel"/>
     <w:tmpl w:val="F06E6690"/>
@@ -3540,7 +5588,7 @@
       </w:pPr>
     </w:lvl>
   </w:abstractNum>
-  <w:abstractNum w:abstractNumId="26" w15:restartNumberingAfterBreak="0">
+  <w:abstractNum w:abstractNumId="30" w15:restartNumberingAfterBreak="0">
     <w:nsid w:val="518E0CD4"/>
     <w:multiLevelType w:val="hybridMultilevel"/>
     <w:tmpl w:val="9B30EEBC"/>
@@ -3626,7 +5674,7 @@
       </w:pPr>
     </w:lvl>
   </w:abstractNum>
-  <w:abstractNum w:abstractNumId="27" w15:restartNumberingAfterBreak="0">
+  <w:abstractNum w:abstractNumId="31" w15:restartNumberingAfterBreak="0">
     <w:nsid w:val="543B1529"/>
     <w:multiLevelType w:val="hybridMultilevel"/>
     <w:tmpl w:val="06AC736A"/>
@@ -3712,7 +5760,295 @@
       </w:pPr>
     </w:lvl>
   </w:abstractNum>
-  <w:abstractNum w:abstractNumId="28" w15:restartNumberingAfterBreak="0">
+  <w:abstractNum w:abstractNumId="32" w15:restartNumberingAfterBreak="0">
+    <w:nsid w:val="57E408AC"/>
+    <w:multiLevelType w:val="hybridMultilevel"/>
+    <w:tmpl w:val="CD2224D8"/>
+    <w:lvl w:ilvl="0" w:tplc="04190011">
+      <w:start w:val="1"/>
+      <w:numFmt w:val="decimal"/>
+      <w:lvlText w:val="%1)"/>
+      <w:lvlJc w:val="left"/>
+      <w:pPr>
+        <w:ind w:left="1429" w:hanging="360"/>
+      </w:pPr>
+    </w:lvl>
+    <w:lvl w:ilvl="1" w:tplc="04190019">
+      <w:start w:val="1"/>
+      <w:numFmt w:val="lowerLetter"/>
+      <w:lvlText w:val="%2."/>
+      <w:lvlJc w:val="left"/>
+      <w:pPr>
+        <w:ind w:left="2149" w:hanging="360"/>
+      </w:pPr>
+    </w:lvl>
+    <w:lvl w:ilvl="2" w:tplc="0419001B" w:tentative="1">
+      <w:start w:val="1"/>
+      <w:numFmt w:val="lowerRoman"/>
+      <w:lvlText w:val="%3."/>
+      <w:lvlJc w:val="right"/>
+      <w:pPr>
+        <w:ind w:left="2869" w:hanging="180"/>
+      </w:pPr>
+    </w:lvl>
+    <w:lvl w:ilvl="3" w:tplc="0419000F" w:tentative="1">
+      <w:start w:val="1"/>
+      <w:numFmt w:val="decimal"/>
+      <w:lvlText w:val="%4."/>
+      <w:lvlJc w:val="left"/>
+      <w:pPr>
+        <w:ind w:left="3589" w:hanging="360"/>
+      </w:pPr>
+    </w:lvl>
+    <w:lvl w:ilvl="4" w:tplc="04190019" w:tentative="1">
+      <w:start w:val="1"/>
+      <w:numFmt w:val="lowerLetter"/>
+      <w:lvlText w:val="%5."/>
+      <w:lvlJc w:val="left"/>
+      <w:pPr>
+        <w:ind w:left="4309" w:hanging="360"/>
+      </w:pPr>
+    </w:lvl>
+    <w:lvl w:ilvl="5" w:tplc="0419001B" w:tentative="1">
+      <w:start w:val="1"/>
+      <w:numFmt w:val="lowerRoman"/>
+      <w:lvlText w:val="%6."/>
+      <w:lvlJc w:val="right"/>
+      <w:pPr>
+        <w:ind w:left="5029" w:hanging="180"/>
+      </w:pPr>
+    </w:lvl>
+    <w:lvl w:ilvl="6" w:tplc="0419000F" w:tentative="1">
+      <w:start w:val="1"/>
+      <w:numFmt w:val="decimal"/>
+      <w:lvlText w:val="%7."/>
+      <w:lvlJc w:val="left"/>
+      <w:pPr>
+        <w:ind w:left="5749" w:hanging="360"/>
+      </w:pPr>
+    </w:lvl>
+    <w:lvl w:ilvl="7" w:tplc="04190019" w:tentative="1">
+      <w:start w:val="1"/>
+      <w:numFmt w:val="lowerLetter"/>
+      <w:lvlText w:val="%8."/>
+      <w:lvlJc w:val="left"/>
+      <w:pPr>
+        <w:ind w:left="6469" w:hanging="360"/>
+      </w:pPr>
+    </w:lvl>
+    <w:lvl w:ilvl="8" w:tplc="0419001B" w:tentative="1">
+      <w:start w:val="1"/>
+      <w:numFmt w:val="lowerRoman"/>
+      <w:lvlText w:val="%9."/>
+      <w:lvlJc w:val="right"/>
+      <w:pPr>
+        <w:ind w:left="7189" w:hanging="180"/>
+      </w:pPr>
+    </w:lvl>
+  </w:abstractNum>
+  <w:abstractNum w:abstractNumId="33" w15:restartNumberingAfterBreak="0">
+    <w:nsid w:val="5D820EAB"/>
+    <w:multiLevelType w:val="hybridMultilevel"/>
+    <w:tmpl w:val="15D87756"/>
+    <w:lvl w:ilvl="0" w:tplc="FFFFFFFF">
+      <w:start w:val="1"/>
+      <w:numFmt w:val="decimal"/>
+      <w:lvlText w:val="%1)"/>
+      <w:lvlJc w:val="left"/>
+      <w:pPr>
+        <w:ind w:left="1429" w:hanging="360"/>
+      </w:pPr>
+    </w:lvl>
+    <w:lvl w:ilvl="1" w:tplc="7E74B632">
+      <w:start w:val="1"/>
+      <w:numFmt w:val="bullet"/>
+      <w:lvlText w:val=""/>
+      <w:lvlJc w:val="left"/>
+      <w:pPr>
+        <w:ind w:left="2149" w:hanging="360"/>
+      </w:pPr>
+      <w:rPr>
+        <w:rFonts w:ascii="Symbol" w:hAnsi="Symbol" w:hint="default"/>
+      </w:rPr>
+    </w:lvl>
+    <w:lvl w:ilvl="2" w:tplc="FFFFFFFF" w:tentative="1">
+      <w:start w:val="1"/>
+      <w:numFmt w:val="lowerRoman"/>
+      <w:lvlText w:val="%3."/>
+      <w:lvlJc w:val="right"/>
+      <w:pPr>
+        <w:ind w:left="2869" w:hanging="180"/>
+      </w:pPr>
+    </w:lvl>
+    <w:lvl w:ilvl="3" w:tplc="FFFFFFFF" w:tentative="1">
+      <w:start w:val="1"/>
+      <w:numFmt w:val="decimal"/>
+      <w:lvlText w:val="%4."/>
+      <w:lvlJc w:val="left"/>
+      <w:pPr>
+        <w:ind w:left="3589" w:hanging="360"/>
+      </w:pPr>
+    </w:lvl>
+    <w:lvl w:ilvl="4" w:tplc="FFFFFFFF" w:tentative="1">
+      <w:start w:val="1"/>
+      <w:numFmt w:val="lowerLetter"/>
+      <w:lvlText w:val="%5."/>
+      <w:lvlJc w:val="left"/>
+      <w:pPr>
+        <w:ind w:left="4309" w:hanging="360"/>
+      </w:pPr>
+    </w:lvl>
+    <w:lvl w:ilvl="5" w:tplc="FFFFFFFF" w:tentative="1">
+      <w:start w:val="1"/>
+      <w:numFmt w:val="lowerRoman"/>
+      <w:lvlText w:val="%6."/>
+      <w:lvlJc w:val="right"/>
+      <w:pPr>
+        <w:ind w:left="5029" w:hanging="180"/>
+      </w:pPr>
+    </w:lvl>
+    <w:lvl w:ilvl="6" w:tplc="FFFFFFFF" w:tentative="1">
+      <w:start w:val="1"/>
+      <w:numFmt w:val="decimal"/>
+      <w:lvlText w:val="%7."/>
+      <w:lvlJc w:val="left"/>
+      <w:pPr>
+        <w:ind w:left="5749" w:hanging="360"/>
+      </w:pPr>
+    </w:lvl>
+    <w:lvl w:ilvl="7" w:tplc="FFFFFFFF" w:tentative="1">
+      <w:start w:val="1"/>
+      <w:numFmt w:val="lowerLetter"/>
+      <w:lvlText w:val="%8."/>
+      <w:lvlJc w:val="left"/>
+      <w:pPr>
+        <w:ind w:left="6469" w:hanging="360"/>
+      </w:pPr>
+    </w:lvl>
+    <w:lvl w:ilvl="8" w:tplc="FFFFFFFF" w:tentative="1">
+      <w:start w:val="1"/>
+      <w:numFmt w:val="lowerRoman"/>
+      <w:lvlText w:val="%9."/>
+      <w:lvlJc w:val="right"/>
+      <w:pPr>
+        <w:ind w:left="7189" w:hanging="180"/>
+      </w:pPr>
+    </w:lvl>
+  </w:abstractNum>
+  <w:abstractNum w:abstractNumId="34" w15:restartNumberingAfterBreak="0">
+    <w:nsid w:val="60B54373"/>
+    <w:multiLevelType w:val="hybridMultilevel"/>
+    <w:tmpl w:val="D82A430C"/>
+    <w:lvl w:ilvl="0" w:tplc="04190011">
+      <w:start w:val="1"/>
+      <w:numFmt w:val="decimal"/>
+      <w:lvlText w:val="%1)"/>
+      <w:lvlJc w:val="left"/>
+      <w:pPr>
+        <w:tabs>
+          <w:tab w:val="num" w:pos="720"/>
+        </w:tabs>
+        <w:ind w:left="720" w:hanging="360"/>
+      </w:pPr>
+    </w:lvl>
+    <w:lvl w:ilvl="1" w:tplc="04190019" w:tentative="1">
+      <w:start w:val="1"/>
+      <w:numFmt w:val="lowerLetter"/>
+      <w:lvlText w:val="%2."/>
+      <w:lvlJc w:val="left"/>
+      <w:pPr>
+        <w:tabs>
+          <w:tab w:val="num" w:pos="1440"/>
+        </w:tabs>
+        <w:ind w:left="1440" w:hanging="360"/>
+      </w:pPr>
+    </w:lvl>
+    <w:lvl w:ilvl="2" w:tplc="0419001B" w:tentative="1">
+      <w:start w:val="1"/>
+      <w:numFmt w:val="lowerRoman"/>
+      <w:lvlText w:val="%3."/>
+      <w:lvlJc w:val="right"/>
+      <w:pPr>
+        <w:tabs>
+          <w:tab w:val="num" w:pos="2160"/>
+        </w:tabs>
+        <w:ind w:left="2160" w:hanging="180"/>
+      </w:pPr>
+    </w:lvl>
+    <w:lvl w:ilvl="3" w:tplc="0419000F" w:tentative="1">
+      <w:start w:val="1"/>
+      <w:numFmt w:val="decimal"/>
+      <w:lvlText w:val="%4."/>
+      <w:lvlJc w:val="left"/>
+      <w:pPr>
+        <w:tabs>
+          <w:tab w:val="num" w:pos="2880"/>
+        </w:tabs>
+        <w:ind w:left="2880" w:hanging="360"/>
+      </w:pPr>
+    </w:lvl>
+    <w:lvl w:ilvl="4" w:tplc="04190019" w:tentative="1">
+      <w:start w:val="1"/>
+      <w:numFmt w:val="lowerLetter"/>
+      <w:lvlText w:val="%5."/>
+      <w:lvlJc w:val="left"/>
+      <w:pPr>
+        <w:tabs>
+          <w:tab w:val="num" w:pos="3600"/>
+        </w:tabs>
+        <w:ind w:left="3600" w:hanging="360"/>
+      </w:pPr>
+    </w:lvl>
+    <w:lvl w:ilvl="5" w:tplc="0419001B" w:tentative="1">
+      <w:start w:val="1"/>
+      <w:numFmt w:val="lowerRoman"/>
+      <w:lvlText w:val="%6."/>
+      <w:lvlJc w:val="right"/>
+      <w:pPr>
+        <w:tabs>
+          <w:tab w:val="num" w:pos="4320"/>
+        </w:tabs>
+        <w:ind w:left="4320" w:hanging="180"/>
+      </w:pPr>
+    </w:lvl>
+    <w:lvl w:ilvl="6" w:tplc="0419000F" w:tentative="1">
+      <w:start w:val="1"/>
+      <w:numFmt w:val="decimal"/>
+      <w:lvlText w:val="%7."/>
+      <w:lvlJc w:val="left"/>
+      <w:pPr>
+        <w:tabs>
+          <w:tab w:val="num" w:pos="5040"/>
+        </w:tabs>
+        <w:ind w:left="5040" w:hanging="360"/>
+      </w:pPr>
+    </w:lvl>
+    <w:lvl w:ilvl="7" w:tplc="04190019" w:tentative="1">
+      <w:start w:val="1"/>
+      <w:numFmt w:val="lowerLetter"/>
+      <w:lvlText w:val="%8."/>
+      <w:lvlJc w:val="left"/>
+      <w:pPr>
+        <w:tabs>
+          <w:tab w:val="num" w:pos="5760"/>
+        </w:tabs>
+        <w:ind w:left="5760" w:hanging="360"/>
+      </w:pPr>
+    </w:lvl>
+    <w:lvl w:ilvl="8" w:tplc="0419001B" w:tentative="1">
+      <w:start w:val="1"/>
+      <w:numFmt w:val="lowerRoman"/>
+      <w:lvlText w:val="%9."/>
+      <w:lvlJc w:val="right"/>
+      <w:pPr>
+        <w:tabs>
+          <w:tab w:val="num" w:pos="6480"/>
+        </w:tabs>
+        <w:ind w:left="6480" w:hanging="180"/>
+      </w:pPr>
+    </w:lvl>
+  </w:abstractNum>
+  <w:abstractNum w:abstractNumId="35" w15:restartNumberingAfterBreak="0">
     <w:nsid w:val="699D06DA"/>
     <w:multiLevelType w:val="hybridMultilevel"/>
     <w:tmpl w:val="358CC6DE"/>
@@ -3798,7 +6134,7 @@
       </w:pPr>
     </w:lvl>
   </w:abstractNum>
-  <w:abstractNum w:abstractNumId="29" w15:restartNumberingAfterBreak="0">
+  <w:abstractNum w:abstractNumId="36" w15:restartNumberingAfterBreak="0">
     <w:nsid w:val="6B376AD6"/>
     <w:multiLevelType w:val="hybridMultilevel"/>
     <w:tmpl w:val="286039B8"/>
@@ -3890,7 +6226,7 @@
       </w:pPr>
     </w:lvl>
   </w:abstractNum>
-  <w:abstractNum w:abstractNumId="30" w15:restartNumberingAfterBreak="0">
+  <w:abstractNum w:abstractNumId="37" w15:restartNumberingAfterBreak="0">
     <w:nsid w:val="70C87DB7"/>
     <w:multiLevelType w:val="hybridMultilevel"/>
     <w:tmpl w:val="4A52BF14"/>
@@ -3976,7 +6312,7 @@
       </w:pPr>
     </w:lvl>
   </w:abstractNum>
-  <w:abstractNum w:abstractNumId="31" w15:restartNumberingAfterBreak="0">
+  <w:abstractNum w:abstractNumId="38" w15:restartNumberingAfterBreak="0">
     <w:nsid w:val="76417436"/>
     <w:multiLevelType w:val="hybridMultilevel"/>
     <w:tmpl w:val="D90C6236"/>
@@ -4065,7 +6401,93 @@
       </w:pPr>
     </w:lvl>
   </w:abstractNum>
-  <w:abstractNum w:abstractNumId="32" w15:restartNumberingAfterBreak="0">
+  <w:abstractNum w:abstractNumId="39" w15:restartNumberingAfterBreak="0">
+    <w:nsid w:val="776071FF"/>
+    <w:multiLevelType w:val="hybridMultilevel"/>
+    <w:tmpl w:val="0DDAA206"/>
+    <w:lvl w:ilvl="0" w:tplc="04190011">
+      <w:start w:val="1"/>
+      <w:numFmt w:val="decimal"/>
+      <w:lvlText w:val="%1)"/>
+      <w:lvlJc w:val="left"/>
+      <w:pPr>
+        <w:ind w:left="1429" w:hanging="360"/>
+      </w:pPr>
+    </w:lvl>
+    <w:lvl w:ilvl="1" w:tplc="04190019">
+      <w:start w:val="1"/>
+      <w:numFmt w:val="lowerLetter"/>
+      <w:lvlText w:val="%2."/>
+      <w:lvlJc w:val="left"/>
+      <w:pPr>
+        <w:ind w:left="2149" w:hanging="360"/>
+      </w:pPr>
+    </w:lvl>
+    <w:lvl w:ilvl="2" w:tplc="0419001B" w:tentative="1">
+      <w:start w:val="1"/>
+      <w:numFmt w:val="lowerRoman"/>
+      <w:lvlText w:val="%3."/>
+      <w:lvlJc w:val="right"/>
+      <w:pPr>
+        <w:ind w:left="2869" w:hanging="180"/>
+      </w:pPr>
+    </w:lvl>
+    <w:lvl w:ilvl="3" w:tplc="0419000F" w:tentative="1">
+      <w:start w:val="1"/>
+      <w:numFmt w:val="decimal"/>
+      <w:lvlText w:val="%4."/>
+      <w:lvlJc w:val="left"/>
+      <w:pPr>
+        <w:ind w:left="3589" w:hanging="360"/>
+      </w:pPr>
+    </w:lvl>
+    <w:lvl w:ilvl="4" w:tplc="04190019" w:tentative="1">
+      <w:start w:val="1"/>
+      <w:numFmt w:val="lowerLetter"/>
+      <w:lvlText w:val="%5."/>
+      <w:lvlJc w:val="left"/>
+      <w:pPr>
+        <w:ind w:left="4309" w:hanging="360"/>
+      </w:pPr>
+    </w:lvl>
+    <w:lvl w:ilvl="5" w:tplc="0419001B" w:tentative="1">
+      <w:start w:val="1"/>
+      <w:numFmt w:val="lowerRoman"/>
+      <w:lvlText w:val="%6."/>
+      <w:lvlJc w:val="right"/>
+      <w:pPr>
+        <w:ind w:left="5029" w:hanging="180"/>
+      </w:pPr>
+    </w:lvl>
+    <w:lvl w:ilvl="6" w:tplc="0419000F" w:tentative="1">
+      <w:start w:val="1"/>
+      <w:numFmt w:val="decimal"/>
+      <w:lvlText w:val="%7."/>
+      <w:lvlJc w:val="left"/>
+      <w:pPr>
+        <w:ind w:left="5749" w:hanging="360"/>
+      </w:pPr>
+    </w:lvl>
+    <w:lvl w:ilvl="7" w:tplc="04190019" w:tentative="1">
+      <w:start w:val="1"/>
+      <w:numFmt w:val="lowerLetter"/>
+      <w:lvlText w:val="%8."/>
+      <w:lvlJc w:val="left"/>
+      <w:pPr>
+        <w:ind w:left="6469" w:hanging="360"/>
+      </w:pPr>
+    </w:lvl>
+    <w:lvl w:ilvl="8" w:tplc="0419001B" w:tentative="1">
+      <w:start w:val="1"/>
+      <w:numFmt w:val="lowerRoman"/>
+      <w:lvlText w:val="%9."/>
+      <w:lvlJc w:val="right"/>
+      <w:pPr>
+        <w:ind w:left="7189" w:hanging="180"/>
+      </w:pPr>
+    </w:lvl>
+  </w:abstractNum>
+  <w:abstractNum w:abstractNumId="40" w15:restartNumberingAfterBreak="0">
     <w:nsid w:val="77AA0B70"/>
     <w:multiLevelType w:val="multilevel"/>
     <w:tmpl w:val="0419001F"/>
@@ -4151,7 +6573,7 @@
       </w:pPr>
     </w:lvl>
   </w:abstractNum>
-  <w:abstractNum w:abstractNumId="33" w15:restartNumberingAfterBreak="0">
+  <w:abstractNum w:abstractNumId="41" w15:restartNumberingAfterBreak="0">
     <w:nsid w:val="78F23D46"/>
     <w:multiLevelType w:val="hybridMultilevel"/>
     <w:tmpl w:val="B78C0184"/>
@@ -4264,7 +6686,7 @@
       </w:rPr>
     </w:lvl>
   </w:abstractNum>
-  <w:abstractNum w:abstractNumId="34" w15:restartNumberingAfterBreak="0">
+  <w:abstractNum w:abstractNumId="42" w15:restartNumberingAfterBreak="0">
     <w:nsid w:val="7EB527D0"/>
     <w:multiLevelType w:val="hybridMultilevel"/>
     <w:tmpl w:val="5ACA58B0"/>
@@ -4354,37 +6776,37 @@
     </w:lvl>
   </w:abstractNum>
   <w:num w:numId="1" w16cid:durableId="124080846">
-    <w:abstractNumId w:val="29"/>
+    <w:abstractNumId w:val="36"/>
   </w:num>
   <w:num w:numId="2" w16cid:durableId="1935934136">
-    <w:abstractNumId w:val="12"/>
+    <w:abstractNumId w:val="14"/>
   </w:num>
   <w:num w:numId="3" w16cid:durableId="1699047275">
-    <w:abstractNumId w:val="18"/>
+    <w:abstractNumId w:val="20"/>
   </w:num>
   <w:num w:numId="4" w16cid:durableId="781607056">
-    <w:abstractNumId w:val="20"/>
+    <w:abstractNumId w:val="22"/>
   </w:num>
   <w:num w:numId="5" w16cid:durableId="592251075">
     <w:abstractNumId w:val="4"/>
   </w:num>
   <w:num w:numId="6" w16cid:durableId="8526383">
-    <w:abstractNumId w:val="23"/>
+    <w:abstractNumId w:val="26"/>
   </w:num>
   <w:num w:numId="7" w16cid:durableId="20938059">
-    <w:abstractNumId w:val="34"/>
+    <w:abstractNumId w:val="42"/>
   </w:num>
   <w:num w:numId="8" w16cid:durableId="1308164629">
-    <w:abstractNumId w:val="25"/>
+    <w:abstractNumId w:val="29"/>
   </w:num>
   <w:num w:numId="9" w16cid:durableId="1825657164">
-    <w:abstractNumId w:val="22"/>
+    <w:abstractNumId w:val="24"/>
   </w:num>
   <w:num w:numId="10" w16cid:durableId="1316102583">
-    <w:abstractNumId w:val="8"/>
+    <w:abstractNumId w:val="10"/>
   </w:num>
   <w:num w:numId="11" w16cid:durableId="1519393256">
-    <w:abstractNumId w:val="31"/>
+    <w:abstractNumId w:val="38"/>
   </w:num>
   <w:num w:numId="12" w16cid:durableId="2027636979">
     <w:abstractNumId w:val="3"/>
@@ -4393,70 +6815,94 @@
     <w:abstractNumId w:val="2"/>
   </w:num>
   <w:num w:numId="14" w16cid:durableId="631787220">
-    <w:abstractNumId w:val="32"/>
+    <w:abstractNumId w:val="40"/>
   </w:num>
   <w:num w:numId="15" w16cid:durableId="1235972359">
-    <w:abstractNumId w:val="24"/>
+    <w:abstractNumId w:val="27"/>
   </w:num>
   <w:num w:numId="16" w16cid:durableId="1847288739">
-    <w:abstractNumId w:val="10"/>
+    <w:abstractNumId w:val="12"/>
   </w:num>
   <w:num w:numId="17" w16cid:durableId="1774126069">
-    <w:abstractNumId w:val="7"/>
+    <w:abstractNumId w:val="8"/>
   </w:num>
   <w:num w:numId="18" w16cid:durableId="1270966782">
-    <w:abstractNumId w:val="19"/>
+    <w:abstractNumId w:val="21"/>
   </w:num>
   <w:num w:numId="19" w16cid:durableId="1123034992">
-    <w:abstractNumId w:val="16"/>
+    <w:abstractNumId w:val="18"/>
   </w:num>
   <w:num w:numId="20" w16cid:durableId="2142533163">
     <w:abstractNumId w:val="0"/>
   </w:num>
   <w:num w:numId="21" w16cid:durableId="1478575517">
-    <w:abstractNumId w:val="11"/>
+    <w:abstractNumId w:val="13"/>
   </w:num>
   <w:num w:numId="22" w16cid:durableId="342634910">
-    <w:abstractNumId w:val="28"/>
+    <w:abstractNumId w:val="35"/>
   </w:num>
   <w:num w:numId="23" w16cid:durableId="558052145">
-    <w:abstractNumId w:val="26"/>
+    <w:abstractNumId w:val="30"/>
   </w:num>
   <w:num w:numId="24" w16cid:durableId="583221176">
-    <w:abstractNumId w:val="6"/>
+    <w:abstractNumId w:val="7"/>
   </w:num>
   <w:num w:numId="25" w16cid:durableId="1289971573">
     <w:abstractNumId w:val="1"/>
   </w:num>
   <w:num w:numId="26" w16cid:durableId="330643291">
-    <w:abstractNumId w:val="13"/>
+    <w:abstractNumId w:val="15"/>
   </w:num>
   <w:num w:numId="27" w16cid:durableId="2089112883">
-    <w:abstractNumId w:val="27"/>
+    <w:abstractNumId w:val="31"/>
   </w:num>
   <w:num w:numId="28" w16cid:durableId="1833595280">
-    <w:abstractNumId w:val="30"/>
+    <w:abstractNumId w:val="37"/>
   </w:num>
   <w:num w:numId="29" w16cid:durableId="737946110">
-    <w:abstractNumId w:val="9"/>
+    <w:abstractNumId w:val="11"/>
   </w:num>
   <w:num w:numId="30" w16cid:durableId="1048191544">
-    <w:abstractNumId w:val="21"/>
+    <w:abstractNumId w:val="23"/>
   </w:num>
   <w:num w:numId="31" w16cid:durableId="1463843810">
+    <w:abstractNumId w:val="6"/>
+  </w:num>
+  <w:num w:numId="32" w16cid:durableId="1075010250">
+    <w:abstractNumId w:val="17"/>
+  </w:num>
+  <w:num w:numId="33" w16cid:durableId="833304595">
+    <w:abstractNumId w:val="41"/>
+  </w:num>
+  <w:num w:numId="34" w16cid:durableId="1227376852">
+    <w:abstractNumId w:val="19"/>
+  </w:num>
+  <w:num w:numId="35" w16cid:durableId="1747917392">
+    <w:abstractNumId w:val="16"/>
+  </w:num>
+  <w:num w:numId="36" w16cid:durableId="1162116543">
+    <w:abstractNumId w:val="34"/>
+  </w:num>
+  <w:num w:numId="37" w16cid:durableId="2091535647">
+    <w:abstractNumId w:val="28"/>
+  </w:num>
+  <w:num w:numId="38" w16cid:durableId="316305292">
     <w:abstractNumId w:val="5"/>
   </w:num>
-  <w:num w:numId="32" w16cid:durableId="1075010250">
-    <w:abstractNumId w:val="15"/>
+  <w:num w:numId="39" w16cid:durableId="2125924991">
+    <w:abstractNumId w:val="32"/>
   </w:num>
-  <w:num w:numId="33" w16cid:durableId="833304595">
+  <w:num w:numId="40" w16cid:durableId="2043482358">
+    <w:abstractNumId w:val="25"/>
+  </w:num>
+  <w:num w:numId="41" w16cid:durableId="1130365751">
+    <w:abstractNumId w:val="39"/>
+  </w:num>
+  <w:num w:numId="42" w16cid:durableId="1931308250">
     <w:abstractNumId w:val="33"/>
   </w:num>
-  <w:num w:numId="34" w16cid:durableId="1227376852">
-    <w:abstractNumId w:val="17"/>
-  </w:num>
-  <w:num w:numId="35" w16cid:durableId="1747917392">
-    <w:abstractNumId w:val="14"/>
+  <w:num w:numId="43" w16cid:durableId="764497341">
+    <w:abstractNumId w:val="9"/>
   </w:num>
 </w:numbering>
 </file>

</xml_diff>